<commit_message>
secção 4.1 versão 2
</commit_message>
<xml_diff>
--- a/Documentacao/Secção 4.1 - Análise da situação atual/Relatório- ANÁLISE DA SITUAÇÃO ATUAL.docx
+++ b/Documentacao/Secção 4.1 - Análise da situação atual/Relatório- ANÁLISE DA SITUAÇÃO ATUAL.docx
@@ -216,10 +216,265 @@
         </w:rPr>
         <w:t xml:space="preserve">Ainda não existe um sistema que tem o papel de intermediar essas doações e fazê-las alcançar mais pessoas. </w:t>
       </w:r>
+      <w:r>
+        <w:rPr>
+          <w:rFonts w:cs="Arial"/>
+          <w:sz w:val="24"/>
+          <w:szCs w:val="24"/>
+          <w:lang w:eastAsia="pt-BR"/>
+        </w:rPr>
+        <w:tab/>
+      </w:r>
+    </w:p>
+    <w:p>
+      <w:pPr>
+        <w:suppressAutoHyphens/>
+        <w:spacing w:line="360" w:lineRule="auto"/>
+        <w:ind w:firstLine="709"/>
+        <w:jc w:val="both"/>
+        <w:rPr>
+          <w:rFonts w:cs="Arial"/>
+          <w:sz w:val="24"/>
+          <w:szCs w:val="24"/>
+          <w:lang w:eastAsia="pt-BR"/>
+        </w:rPr>
+      </w:pPr>
+      <w:r>
+        <w:rPr>
+          <w:rFonts w:cs="Arial"/>
+          <w:sz w:val="24"/>
+          <w:szCs w:val="24"/>
+          <w:lang w:eastAsia="pt-BR"/>
+        </w:rPr>
+        <w:t xml:space="preserve">Atualmente, o processo de doação se inicia com alguém </w:t>
+      </w:r>
+      <w:r>
+        <w:rPr>
+          <w:rFonts w:cs="Arial"/>
+          <w:sz w:val="24"/>
+          <w:szCs w:val="24"/>
+          <w:lang w:eastAsia="pt-BR"/>
+        </w:rPr>
+        <w:t xml:space="preserve">precisando e solicitando material </w:t>
+      </w:r>
+      <w:r>
+        <w:rPr>
+          <w:rFonts w:cs="Arial"/>
+          <w:sz w:val="24"/>
+          <w:szCs w:val="24"/>
+          <w:lang w:eastAsia="pt-BR"/>
+        </w:rPr>
+        <w:t>ou algu</w:t>
+      </w:r>
+      <w:r>
+        <w:rPr>
+          <w:rFonts w:cs="Arial"/>
+          <w:sz w:val="24"/>
+          <w:szCs w:val="24"/>
+          <w:lang w:eastAsia="pt-BR"/>
+        </w:rPr>
+        <w:t>ém oferecendo algum material</w:t>
+      </w:r>
+      <w:r>
+        <w:rPr>
+          <w:rFonts w:cs="Arial"/>
+          <w:sz w:val="24"/>
+          <w:szCs w:val="24"/>
+          <w:lang w:eastAsia="pt-BR"/>
+        </w:rPr>
+        <w:t xml:space="preserve">. O próximo passo é a pessoa ter ou não algum intermediador, como por exemplo as escolas em si, grupos de </w:t>
+      </w:r>
+      <w:proofErr w:type="spellStart"/>
+      <w:r>
+        <w:rPr>
+          <w:rFonts w:cs="Arial"/>
+          <w:sz w:val="24"/>
+          <w:szCs w:val="24"/>
+          <w:lang w:eastAsia="pt-BR"/>
+        </w:rPr>
+        <w:t>whatsapp</w:t>
+      </w:r>
+      <w:proofErr w:type="spellEnd"/>
+      <w:r>
+        <w:rPr>
+          <w:rFonts w:cs="Arial"/>
+          <w:sz w:val="24"/>
+          <w:szCs w:val="24"/>
+          <w:lang w:eastAsia="pt-BR"/>
+        </w:rPr>
+        <w:t xml:space="preserve"> de pais, sites de sebo, campanhas de doação do governo, entre outros. Encontrando esse intermediador</w:t>
+      </w:r>
+      <w:r>
+        <w:rPr>
+          <w:rFonts w:cs="Arial"/>
+          <w:sz w:val="24"/>
+          <w:szCs w:val="24"/>
+          <w:lang w:eastAsia="pt-BR"/>
+        </w:rPr>
+        <w:t xml:space="preserve"> ou não</w:t>
+      </w:r>
+      <w:r>
+        <w:rPr>
+          <w:rFonts w:cs="Arial"/>
+          <w:sz w:val="24"/>
+          <w:szCs w:val="24"/>
+          <w:lang w:eastAsia="pt-BR"/>
+        </w:rPr>
+        <w:t>, o próximo passo é definir como será a entrega do material. Se será combinado um encontro entre o fornecedor e a pessoa que vai receber o material</w:t>
+      </w:r>
+      <w:r>
+        <w:rPr>
+          <w:rFonts w:cs="Arial"/>
+          <w:sz w:val="24"/>
+          <w:szCs w:val="24"/>
+          <w:lang w:eastAsia="pt-BR"/>
+        </w:rPr>
+        <w:t xml:space="preserve"> por mensagem ou ligação</w:t>
+      </w:r>
+      <w:r>
+        <w:rPr>
+          <w:rFonts w:cs="Arial"/>
+          <w:sz w:val="24"/>
+          <w:szCs w:val="24"/>
+          <w:lang w:eastAsia="pt-BR"/>
+        </w:rPr>
+        <w:t>, se a entrega será organiz</w:t>
+      </w:r>
+      <w:r>
+        <w:rPr>
+          <w:rFonts w:cs="Arial"/>
+          <w:sz w:val="24"/>
+          <w:szCs w:val="24"/>
+          <w:lang w:eastAsia="pt-BR"/>
+        </w:rPr>
+        <w:t xml:space="preserve">ada por um intermediador ou </w:t>
+      </w:r>
+      <w:r>
+        <w:rPr>
+          <w:rFonts w:cs="Arial"/>
+          <w:sz w:val="24"/>
+          <w:szCs w:val="24"/>
+          <w:lang w:eastAsia="pt-BR"/>
+        </w:rPr>
+        <w:t>se será enviada por correio</w:t>
+      </w:r>
+      <w:r>
+        <w:rPr>
+          <w:rFonts w:cs="Arial"/>
+          <w:sz w:val="24"/>
+          <w:szCs w:val="24"/>
+          <w:lang w:eastAsia="pt-BR"/>
+        </w:rPr>
+        <w:t xml:space="preserve">, </w:t>
+      </w:r>
       <w:bookmarkStart w:id="4" w:name="_GoBack"/>
       <w:bookmarkEnd w:id="4"/>
+      <w:r>
+        <w:rPr>
+          <w:rFonts w:cs="Arial"/>
+          <w:sz w:val="24"/>
+          <w:szCs w:val="24"/>
+          <w:lang w:eastAsia="pt-BR"/>
+        </w:rPr>
+        <w:t>se por acaso a doação for feita para alguém de outra cidade/estado</w:t>
+      </w:r>
+      <w:r>
+        <w:rPr>
+          <w:rFonts w:cs="Arial"/>
+          <w:sz w:val="24"/>
+          <w:szCs w:val="24"/>
+          <w:lang w:eastAsia="pt-BR"/>
+        </w:rPr>
+        <w:t xml:space="preserve">. </w:t>
+      </w:r>
     </w:p>
-    <w:p/>
+    <w:p>
+      <w:pPr>
+        <w:suppressAutoHyphens/>
+        <w:spacing w:line="360" w:lineRule="auto"/>
+        <w:ind w:firstLine="709"/>
+        <w:jc w:val="both"/>
+        <w:rPr>
+          <w:rFonts w:cs="Arial"/>
+          <w:sz w:val="24"/>
+          <w:szCs w:val="24"/>
+          <w:lang w:eastAsia="pt-BR"/>
+        </w:rPr>
+      </w:pPr>
+      <w:r>
+        <w:rPr>
+          <w:rFonts w:cs="Arial"/>
+          <w:sz w:val="24"/>
+          <w:szCs w:val="24"/>
+          <w:lang w:eastAsia="pt-BR"/>
+        </w:rPr>
+        <w:t>Também é possível esse processo acontecer diretamente por meio de feiras ou outros eventos similares que conseguem juntar quem precisa e quem tem materiais a oferecer em um único local. Eventos normalmente organizados pelas escolas ou por outras instituiç</w:t>
+      </w:r>
+      <w:r>
+        <w:rPr>
+          <w:rFonts w:cs="Arial"/>
+          <w:sz w:val="24"/>
+          <w:szCs w:val="24"/>
+          <w:lang w:eastAsia="pt-BR"/>
+        </w:rPr>
+        <w:t>ões que se importam com a situação atual</w:t>
+      </w:r>
+      <w:r>
+        <w:rPr>
+          <w:rFonts w:cs="Arial"/>
+          <w:sz w:val="24"/>
+          <w:szCs w:val="24"/>
+          <w:lang w:eastAsia="pt-BR"/>
+        </w:rPr>
+        <w:t xml:space="preserve"> da educação</w:t>
+      </w:r>
+      <w:r>
+        <w:rPr>
+          <w:rFonts w:cs="Arial"/>
+          <w:sz w:val="24"/>
+          <w:szCs w:val="24"/>
+          <w:lang w:eastAsia="pt-BR"/>
+        </w:rPr>
+        <w:t xml:space="preserve"> </w:t>
+      </w:r>
+      <w:r>
+        <w:rPr>
+          <w:rFonts w:cs="Arial"/>
+          <w:sz w:val="24"/>
+          <w:szCs w:val="24"/>
+          <w:lang w:eastAsia="pt-BR"/>
+        </w:rPr>
+        <w:t>no Brasil</w:t>
+      </w:r>
+      <w:r>
+        <w:rPr>
+          <w:rFonts w:cs="Arial"/>
+          <w:sz w:val="24"/>
+          <w:szCs w:val="24"/>
+          <w:lang w:eastAsia="pt-BR"/>
+        </w:rPr>
+        <w:t>.</w:t>
+      </w:r>
+    </w:p>
+    <w:p>
+      <w:pPr>
+        <w:suppressAutoHyphens/>
+        <w:spacing w:line="360" w:lineRule="auto"/>
+        <w:ind w:firstLine="709"/>
+        <w:jc w:val="both"/>
+        <w:rPr>
+          <w:rFonts w:cs="Arial"/>
+          <w:sz w:val="24"/>
+          <w:szCs w:val="24"/>
+          <w:lang w:eastAsia="pt-BR"/>
+        </w:rPr>
+      </w:pPr>
+    </w:p>
+    <w:p>
+      <w:r>
+        <w:t xml:space="preserve"> </w:t>
+      </w:r>
+    </w:p>
     <w:p/>
     <w:p>
       <w:pPr>
@@ -309,7 +564,7 @@
       <w:rPr>
         <w:noProof/>
       </w:rPr>
-      <w:t>1</w:t>
+      <w:t>2</w:t>
     </w:r>
     <w:r>
       <w:fldChar w:fldCharType="end"/>
@@ -6233,7 +6488,7 @@
 </file>
 
 <file path=customXml/itemProps1.xml><?xml version="1.0" encoding="utf-8"?>
-<ds:datastoreItem xmlns:ds="http://schemas.openxmlformats.org/officeDocument/2006/customXml" ds:itemID="{119DA8A8-54C7-4FEC-B650-9ACE567AC9CE}">
+<ds:datastoreItem xmlns:ds="http://schemas.openxmlformats.org/officeDocument/2006/customXml" ds:itemID="{EB682220-9876-4657-A3F0-25A695A45DB1}">
   <ds:schemaRefs>
     <ds:schemaRef ds:uri="http://schemas.openxmlformats.org/officeDocument/2006/bibliography"/>
   </ds:schemaRefs>

</xml_diff>

<commit_message>
Versão 3 Analise da situação atual
</commit_message>
<xml_diff>
--- a/Documentacao/Secção 4.1 - Análise da situação atual/Relatório- ANÁLISE DA SITUAÇÃO ATUAL.docx
+++ b/Documentacao/Secção 4.1 - Análise da situação atual/Relatório- ANÁLISE DA SITUAÇÃO ATUAL.docx
@@ -101,7 +101,16 @@
           <w:szCs w:val="24"/>
           <w:lang w:eastAsia="pt-BR"/>
         </w:rPr>
-        <w:t xml:space="preserve">O principal problema existente </w:t>
+        <w:t>O principal problema</w:t>
+      </w:r>
+      <w:r>
+        <w:rPr>
+          <w:rFonts w:cs="Arial"/>
+          <w:sz w:val="24"/>
+          <w:szCs w:val="24"/>
+          <w:lang w:eastAsia="pt-BR"/>
+        </w:rPr>
+        <w:t xml:space="preserve"> </w:t>
       </w:r>
       <w:r>
         <w:rPr>
@@ -214,7 +223,7 @@
           <w:szCs w:val="24"/>
           <w:lang w:eastAsia="pt-BR"/>
         </w:rPr>
-        <w:t xml:space="preserve">Ainda não existe um sistema que tem o papel de intermediar essas doações e fazê-las alcançar mais pessoas. </w:t>
+        <w:t xml:space="preserve">Ainda não existe um sistema que tem o papel de intermediar essas doações e fazê-las alcançar </w:t>
       </w:r>
       <w:r>
         <w:rPr>
@@ -223,7 +232,16 @@
           <w:szCs w:val="24"/>
           <w:lang w:eastAsia="pt-BR"/>
         </w:rPr>
-        <w:tab/>
+        <w:t>um maior público</w:t>
+      </w:r>
+      <w:r>
+        <w:rPr>
+          <w:rFonts w:cs="Arial"/>
+          <w:sz w:val="24"/>
+          <w:szCs w:val="24"/>
+          <w:lang w:eastAsia="pt-BR"/>
+        </w:rPr>
+        <w:t xml:space="preserve">. </w:t>
       </w:r>
     </w:p>
     <w:p>
@@ -365,18 +383,7 @@
           <w:szCs w:val="24"/>
           <w:lang w:eastAsia="pt-BR"/>
         </w:rPr>
-        <w:t xml:space="preserve">, </w:t>
-      </w:r>
-      <w:bookmarkStart w:id="4" w:name="_GoBack"/>
-      <w:bookmarkEnd w:id="4"/>
-      <w:r>
-        <w:rPr>
-          <w:rFonts w:cs="Arial"/>
-          <w:sz w:val="24"/>
-          <w:szCs w:val="24"/>
-          <w:lang w:eastAsia="pt-BR"/>
-        </w:rPr>
-        <w:t>se por acaso a doação for feita para alguém de outra cidade/estado</w:t>
+        <w:t>, se por acaso a doação for feita para alguém de outra cidade/estado</w:t>
       </w:r>
       <w:r>
         <w:rPr>
@@ -408,7 +415,43 @@
           <w:szCs w:val="24"/>
           <w:lang w:eastAsia="pt-BR"/>
         </w:rPr>
-        <w:t>Também é possível esse processo acontecer diretamente por meio de feiras ou outros eventos similares que conseguem juntar quem precisa e quem tem materiais a oferecer em um único local. Eventos normalmente organizados pelas escolas ou por outras instituiç</w:t>
+        <w:t>Também é possível esse processo acontecer diretamente por meio de feiras ou outros eventos similares que conseguem juntar quem precisa e quem tem materiais a oferecer em um único local. E</w:t>
+      </w:r>
+      <w:r>
+        <w:rPr>
+          <w:rFonts w:cs="Arial"/>
+          <w:sz w:val="24"/>
+          <w:szCs w:val="24"/>
+          <w:lang w:eastAsia="pt-BR"/>
+        </w:rPr>
+        <w:t>stes e</w:t>
+      </w:r>
+      <w:r>
+        <w:rPr>
+          <w:rFonts w:cs="Arial"/>
+          <w:sz w:val="24"/>
+          <w:szCs w:val="24"/>
+          <w:lang w:eastAsia="pt-BR"/>
+        </w:rPr>
+        <w:t xml:space="preserve">ventos </w:t>
+      </w:r>
+      <w:r>
+        <w:rPr>
+          <w:rFonts w:cs="Arial"/>
+          <w:sz w:val="24"/>
+          <w:szCs w:val="24"/>
+          <w:lang w:eastAsia="pt-BR"/>
+        </w:rPr>
+        <w:t xml:space="preserve">são </w:t>
+      </w:r>
+      <w:r>
+        <w:rPr>
+          <w:rFonts w:cs="Arial"/>
+          <w:sz w:val="24"/>
+          <w:szCs w:val="24"/>
+          <w:lang w:eastAsia="pt-BR"/>
+        </w:rPr>
+        <w:t>normalmente organizados pelas escolas ou por outras instituiç</w:t>
       </w:r>
       <w:r>
         <w:rPr>
@@ -455,6 +498,8 @@
         </w:rPr>
         <w:t>.</w:t>
       </w:r>
+      <w:bookmarkStart w:id="4" w:name="_GoBack"/>
+      <w:bookmarkEnd w:id="4"/>
     </w:p>
     <w:p>
       <w:pPr>
@@ -475,7 +520,6 @@
         <w:t xml:space="preserve"> </w:t>
       </w:r>
     </w:p>
-    <w:p/>
     <w:p>
       <w:pPr>
         <w:rPr>
@@ -564,7 +608,7 @@
       <w:rPr>
         <w:noProof/>
       </w:rPr>
-      <w:t>2</w:t>
+      <w:t>1</w:t>
     </w:r>
     <w:r>
       <w:fldChar w:fldCharType="end"/>
@@ -6488,7 +6532,7 @@
 </file>
 
 <file path=customXml/itemProps1.xml><?xml version="1.0" encoding="utf-8"?>
-<ds:datastoreItem xmlns:ds="http://schemas.openxmlformats.org/officeDocument/2006/customXml" ds:itemID="{EB682220-9876-4657-A3F0-25A695A45DB1}">
+<ds:datastoreItem xmlns:ds="http://schemas.openxmlformats.org/officeDocument/2006/customXml" ds:itemID="{8FCA19E5-4648-4EEF-B303-6832969A67DB}">
   <ds:schemaRefs>
     <ds:schemaRef ds:uri="http://schemas.openxmlformats.org/officeDocument/2006/bibliography"/>
   </ds:schemaRefs>

</xml_diff>

<commit_message>
versão 4 com identificação dos processos
</commit_message>
<xml_diff>
--- a/Documentacao/Secção 4.1 - Análise da situação atual/Relatório- ANÁLISE DA SITUAÇÃO ATUAL.docx
+++ b/Documentacao/Secção 4.1 - Análise da situação atual/Relatório- ANÁLISE DA SITUAÇÃO ATUAL.docx
@@ -6,6 +6,7 @@
       <w:pPr>
         <w:pStyle w:val="Ttulo1"/>
         <w:suppressAutoHyphens/>
+        <w:ind w:firstLine="709"/>
         <w:rPr>
           <w:rFonts w:ascii="Calibri" w:hAnsi="Calibri"/>
           <w:lang w:val="pt-BR" w:eastAsia="pt-BR"/>
@@ -34,6 +35,7 @@
       <w:pPr>
         <w:pStyle w:val="Ttulo2"/>
         <w:suppressAutoHyphens/>
+        <w:ind w:firstLine="709"/>
         <w:rPr>
           <w:rFonts w:ascii="Calibri" w:hAnsi="Calibri"/>
         </w:rPr>
@@ -498,11 +500,1200 @@
         </w:rPr>
         <w:t>.</w:t>
       </w:r>
+    </w:p>
+    <w:p>
+      <w:pPr>
+        <w:suppressAutoHyphens/>
+        <w:spacing w:line="360" w:lineRule="auto"/>
+        <w:ind w:firstLine="709"/>
+        <w:jc w:val="both"/>
+        <w:rPr>
+          <w:rFonts w:cs="Arial"/>
+          <w:b/>
+          <w:sz w:val="24"/>
+          <w:szCs w:val="24"/>
+          <w:lang w:eastAsia="pt-BR"/>
+        </w:rPr>
+      </w:pPr>
+    </w:p>
+    <w:p>
+      <w:pPr>
+        <w:suppressAutoHyphens/>
+        <w:spacing w:line="360" w:lineRule="auto"/>
+        <w:ind w:firstLine="709"/>
+        <w:jc w:val="both"/>
+        <w:rPr>
+          <w:rFonts w:cs="Arial"/>
+          <w:b/>
+          <w:sz w:val="24"/>
+          <w:szCs w:val="24"/>
+          <w:lang w:eastAsia="pt-BR"/>
+        </w:rPr>
+      </w:pPr>
+    </w:p>
+    <w:p>
+      <w:pPr>
+        <w:suppressAutoHyphens/>
+        <w:spacing w:line="360" w:lineRule="auto"/>
+        <w:ind w:firstLine="709"/>
+        <w:jc w:val="both"/>
+        <w:rPr>
+          <w:rFonts w:cs="Arial"/>
+          <w:b/>
+          <w:sz w:val="24"/>
+          <w:szCs w:val="24"/>
+          <w:lang w:eastAsia="pt-BR"/>
+        </w:rPr>
+      </w:pPr>
+    </w:p>
+    <w:p>
+      <w:pPr>
+        <w:suppressAutoHyphens/>
+        <w:spacing w:line="360" w:lineRule="auto"/>
+        <w:ind w:firstLine="709"/>
+        <w:jc w:val="both"/>
+        <w:rPr>
+          <w:rFonts w:cs="Arial"/>
+          <w:b/>
+          <w:sz w:val="24"/>
+          <w:szCs w:val="24"/>
+          <w:lang w:eastAsia="pt-BR"/>
+        </w:rPr>
+      </w:pPr>
+      <w:r>
+        <w:rPr>
+          <w:rFonts w:cs="Arial"/>
+          <w:b/>
+          <w:sz w:val="24"/>
+          <w:szCs w:val="24"/>
+          <w:lang w:eastAsia="pt-BR"/>
+        </w:rPr>
+        <w:lastRenderedPageBreak/>
+        <w:t xml:space="preserve">4.1.1. Identificação e descrição geral de processos </w:t>
+      </w:r>
+    </w:p>
+    <w:p>
+      <w:pPr>
+        <w:suppressAutoHyphens/>
+        <w:spacing w:line="360" w:lineRule="auto"/>
+        <w:ind w:firstLine="709"/>
+        <w:jc w:val="both"/>
+        <w:rPr>
+          <w:rFonts w:cs="Arial"/>
+          <w:sz w:val="24"/>
+          <w:szCs w:val="24"/>
+          <w:lang w:eastAsia="pt-BR"/>
+        </w:rPr>
+      </w:pPr>
+      <w:r>
+        <w:rPr>
+          <w:rFonts w:cs="Arial"/>
+          <w:b/>
+          <w:sz w:val="24"/>
+          <w:szCs w:val="24"/>
+          <w:lang w:eastAsia="pt-BR"/>
+        </w:rPr>
+        <w:t>4.1.1.1.</w:t>
+      </w:r>
+      <w:r>
+        <w:rPr>
+          <w:rFonts w:cs="Arial"/>
+          <w:sz w:val="24"/>
+          <w:szCs w:val="24"/>
+          <w:lang w:eastAsia="pt-BR"/>
+        </w:rPr>
+        <w:t xml:space="preserve"> </w:t>
+      </w:r>
+      <w:r>
+        <w:rPr>
+          <w:rFonts w:cs="Arial"/>
+          <w:b/>
+          <w:sz w:val="24"/>
+          <w:szCs w:val="24"/>
+          <w:lang w:eastAsia="pt-BR"/>
+        </w:rPr>
+        <w:t>Doação nas redes sociais</w:t>
+      </w:r>
+    </w:p>
+    <w:p>
+      <w:pPr>
+        <w:spacing w:line="360" w:lineRule="auto"/>
+        <w:ind w:firstLine="709"/>
+        <w:rPr>
+          <w:sz w:val="24"/>
+          <w:szCs w:val="24"/>
+        </w:rPr>
+      </w:pPr>
+      <w:r>
+        <w:rPr>
+          <w:sz w:val="24"/>
+          <w:szCs w:val="24"/>
+        </w:rPr>
+        <w:t>Parte das doações de material escolar pelas redes sociais vêm de interesses individuais, sem vínculo com qualquer organização. Paralelamente, existem iniciativas coletivas com o intuito de promover e reunir pessoas para doação de materiais para creches, escolas, comunidades, entre outros. Essa forma de doação muitas vezes oferece algum tipo de logística que facilite o processo e ao mesmo tempo consegue alcançar mais pessoas.</w:t>
+      </w:r>
+    </w:p>
+    <w:p>
+      <w:pPr>
+        <w:spacing w:line="360" w:lineRule="auto"/>
+        <w:ind w:firstLine="709"/>
+        <w:rPr>
+          <w:b/>
+          <w:sz w:val="24"/>
+          <w:szCs w:val="24"/>
+        </w:rPr>
+      </w:pPr>
+      <w:r>
+        <w:rPr>
+          <w:b/>
+          <w:sz w:val="24"/>
+          <w:szCs w:val="24"/>
+        </w:rPr>
+        <w:t>Processo de doação por interesse individual nas redes sociais:</w:t>
+      </w:r>
+    </w:p>
+    <w:p>
+      <w:pPr>
+        <w:pStyle w:val="PargrafodaLista"/>
+        <w:numPr>
+          <w:ilvl w:val="0"/>
+          <w:numId w:val="46"/>
+        </w:numPr>
+        <w:spacing w:after="160" w:line="360" w:lineRule="auto"/>
+        <w:rPr>
+          <w:sz w:val="24"/>
+          <w:szCs w:val="24"/>
+        </w:rPr>
+      </w:pPr>
+      <w:r>
+        <w:rPr>
+          <w:sz w:val="24"/>
+          <w:szCs w:val="24"/>
+        </w:rPr>
+        <w:t>Uma pessoa X se depara com um ou mais materiais escolares que não usa e decide doá-los;</w:t>
+      </w:r>
+    </w:p>
+    <w:p>
+      <w:pPr>
+        <w:pStyle w:val="PargrafodaLista"/>
+        <w:numPr>
+          <w:ilvl w:val="0"/>
+          <w:numId w:val="46"/>
+        </w:numPr>
+        <w:spacing w:after="160" w:line="360" w:lineRule="auto"/>
+        <w:rPr>
+          <w:sz w:val="24"/>
+          <w:szCs w:val="24"/>
+        </w:rPr>
+      </w:pPr>
+      <w:r>
+        <w:rPr>
+          <w:sz w:val="24"/>
+          <w:szCs w:val="24"/>
+        </w:rPr>
+        <w:t>A pessoa X decide divulgar nas suas redes sociais (</w:t>
+      </w:r>
+      <w:proofErr w:type="spellStart"/>
+      <w:r>
+        <w:rPr>
+          <w:sz w:val="24"/>
+          <w:szCs w:val="24"/>
+        </w:rPr>
+        <w:t>instagram</w:t>
+      </w:r>
+      <w:proofErr w:type="spellEnd"/>
+      <w:r>
+        <w:rPr>
+          <w:sz w:val="24"/>
+          <w:szCs w:val="24"/>
+        </w:rPr>
+        <w:t xml:space="preserve">, </w:t>
+      </w:r>
+      <w:proofErr w:type="spellStart"/>
+      <w:r>
+        <w:rPr>
+          <w:sz w:val="24"/>
+          <w:szCs w:val="24"/>
+        </w:rPr>
+        <w:t>facebook</w:t>
+      </w:r>
+      <w:proofErr w:type="spellEnd"/>
+      <w:r>
+        <w:rPr>
+          <w:sz w:val="24"/>
+          <w:szCs w:val="24"/>
+        </w:rPr>
+        <w:t xml:space="preserve">, </w:t>
+      </w:r>
+      <w:proofErr w:type="spellStart"/>
+      <w:r>
+        <w:rPr>
+          <w:sz w:val="24"/>
+          <w:szCs w:val="24"/>
+        </w:rPr>
+        <w:t>twitter</w:t>
+      </w:r>
+      <w:proofErr w:type="spellEnd"/>
+      <w:r>
+        <w:rPr>
+          <w:sz w:val="24"/>
+          <w:szCs w:val="24"/>
+        </w:rPr>
+        <w:t>, etc.) uma foto e descrição deste material para se desfazer do mesmo e encaminhá-lo para alguém que veja nele utilidade;</w:t>
+      </w:r>
+    </w:p>
+    <w:p>
+      <w:pPr>
+        <w:pStyle w:val="PargrafodaLista"/>
+        <w:numPr>
+          <w:ilvl w:val="0"/>
+          <w:numId w:val="46"/>
+        </w:numPr>
+        <w:spacing w:after="160" w:line="360" w:lineRule="auto"/>
+        <w:rPr>
+          <w:sz w:val="24"/>
+          <w:szCs w:val="24"/>
+        </w:rPr>
+      </w:pPr>
+      <w:r>
+        <w:rPr>
+          <w:sz w:val="24"/>
+          <w:szCs w:val="24"/>
+        </w:rPr>
+        <w:t>Essa postagem pode ser compartilhada por diversos usuários da rede e acabar sendo visualizada por mais pessoas;</w:t>
+      </w:r>
+    </w:p>
+    <w:p>
+      <w:pPr>
+        <w:pStyle w:val="PargrafodaLista"/>
+        <w:numPr>
+          <w:ilvl w:val="0"/>
+          <w:numId w:val="46"/>
+        </w:numPr>
+        <w:spacing w:after="160" w:line="360" w:lineRule="auto"/>
+        <w:rPr>
+          <w:sz w:val="24"/>
+          <w:szCs w:val="24"/>
+        </w:rPr>
+      </w:pPr>
+      <w:r>
+        <w:rPr>
+          <w:sz w:val="24"/>
+          <w:szCs w:val="24"/>
+        </w:rPr>
+        <w:t>Assim que alguém Y tem interesse em receber aquele material, Y entrará em contato com X;</w:t>
+      </w:r>
+    </w:p>
+    <w:p>
+      <w:pPr>
+        <w:pStyle w:val="PargrafodaLista"/>
+        <w:numPr>
+          <w:ilvl w:val="0"/>
+          <w:numId w:val="46"/>
+        </w:numPr>
+        <w:spacing w:after="160" w:line="360" w:lineRule="auto"/>
+        <w:rPr>
+          <w:sz w:val="24"/>
+          <w:szCs w:val="24"/>
+        </w:rPr>
+      </w:pPr>
+      <w:r>
+        <w:rPr>
+          <w:sz w:val="24"/>
+          <w:szCs w:val="24"/>
+        </w:rPr>
+        <w:t xml:space="preserve">Em algum chat, </w:t>
+      </w:r>
+      <w:proofErr w:type="spellStart"/>
+      <w:r>
+        <w:rPr>
+          <w:sz w:val="24"/>
+          <w:szCs w:val="24"/>
+        </w:rPr>
+        <w:t>whatsapp</w:t>
+      </w:r>
+      <w:proofErr w:type="spellEnd"/>
+      <w:r>
+        <w:rPr>
+          <w:sz w:val="24"/>
+          <w:szCs w:val="24"/>
+        </w:rPr>
+        <w:t xml:space="preserve"> ou ligação, as pessoas X e Y combinam data, hora e local de encontro para a entrega</w:t>
+      </w:r>
+      <w:r>
+        <w:rPr>
+          <w:sz w:val="24"/>
+          <w:szCs w:val="24"/>
+        </w:rPr>
+        <w:t xml:space="preserve"> ou forma de envio do material;</w:t>
+      </w:r>
+    </w:p>
+    <w:p>
+      <w:pPr>
+        <w:pStyle w:val="PargrafodaLista"/>
+        <w:numPr>
+          <w:ilvl w:val="0"/>
+          <w:numId w:val="46"/>
+        </w:numPr>
+        <w:spacing w:after="160" w:line="360" w:lineRule="auto"/>
+        <w:rPr>
+          <w:sz w:val="24"/>
+          <w:szCs w:val="24"/>
+        </w:rPr>
+      </w:pPr>
+      <w:r>
+        <w:rPr>
+          <w:sz w:val="24"/>
+          <w:szCs w:val="24"/>
+        </w:rPr>
+        <w:t>As duas pessoas se encontram e Y recebe o material ou Y recebe seu pacote pelo correio, e assim o processo se encerra.</w:t>
+      </w:r>
+    </w:p>
+    <w:p>
+      <w:pPr>
+        <w:spacing w:line="360" w:lineRule="auto"/>
+        <w:ind w:firstLine="709"/>
+        <w:rPr>
+          <w:rFonts w:asciiTheme="minorHAnsi" w:hAnsiTheme="minorHAnsi" w:cstheme="minorHAnsi"/>
+          <w:b/>
+          <w:sz w:val="24"/>
+          <w:szCs w:val="24"/>
+        </w:rPr>
+      </w:pPr>
+      <w:r>
+        <w:rPr>
+          <w:rFonts w:asciiTheme="minorHAnsi" w:hAnsiTheme="minorHAnsi" w:cstheme="minorHAnsi"/>
+          <w:b/>
+          <w:sz w:val="24"/>
+          <w:szCs w:val="24"/>
+        </w:rPr>
+        <w:t>Processo de doação intermediado por iniciativas coletivas:</w:t>
+      </w:r>
+    </w:p>
+    <w:p>
+      <w:pPr>
+        <w:pStyle w:val="PargrafodaLista"/>
+        <w:numPr>
+          <w:ilvl w:val="0"/>
+          <w:numId w:val="48"/>
+        </w:numPr>
+        <w:spacing w:after="160" w:line="360" w:lineRule="auto"/>
+        <w:rPr>
+          <w:rFonts w:asciiTheme="minorHAnsi" w:hAnsiTheme="minorHAnsi" w:cstheme="minorHAnsi"/>
+          <w:sz w:val="24"/>
+          <w:szCs w:val="24"/>
+        </w:rPr>
+      </w:pPr>
+      <w:r>
+        <w:rPr>
+          <w:rFonts w:asciiTheme="minorHAnsi" w:hAnsiTheme="minorHAnsi" w:cstheme="minorHAnsi"/>
+          <w:sz w:val="24"/>
+          <w:szCs w:val="24"/>
+        </w:rPr>
+        <w:t>Uma pessoa X se depara com um ou mais materiais escolares que não usa e decide doá-los;</w:t>
+      </w:r>
+    </w:p>
+    <w:p>
+      <w:pPr>
+        <w:pStyle w:val="PargrafodaLista"/>
+        <w:numPr>
+          <w:ilvl w:val="0"/>
+          <w:numId w:val="48"/>
+        </w:numPr>
+        <w:spacing w:after="160" w:line="360" w:lineRule="auto"/>
+        <w:rPr>
+          <w:rFonts w:asciiTheme="minorHAnsi" w:hAnsiTheme="minorHAnsi" w:cstheme="minorHAnsi"/>
+          <w:sz w:val="24"/>
+          <w:szCs w:val="24"/>
+        </w:rPr>
+      </w:pPr>
+      <w:r>
+        <w:rPr>
+          <w:rFonts w:asciiTheme="minorHAnsi" w:hAnsiTheme="minorHAnsi" w:cstheme="minorHAnsi"/>
+          <w:sz w:val="24"/>
+          <w:szCs w:val="24"/>
+        </w:rPr>
+        <w:t>A pessoa X decide procurar algum grupo ou página nas redes sociais que tenha como objetivo reunir doações de material escolar;</w:t>
+      </w:r>
+    </w:p>
+    <w:p>
+      <w:pPr>
+        <w:pStyle w:val="PargrafodaLista"/>
+        <w:numPr>
+          <w:ilvl w:val="0"/>
+          <w:numId w:val="48"/>
+        </w:numPr>
+        <w:spacing w:after="160" w:line="360" w:lineRule="auto"/>
+        <w:rPr>
+          <w:rFonts w:asciiTheme="minorHAnsi" w:hAnsiTheme="minorHAnsi" w:cstheme="minorHAnsi"/>
+          <w:sz w:val="24"/>
+          <w:szCs w:val="24"/>
+        </w:rPr>
+      </w:pPr>
+      <w:r>
+        <w:rPr>
+          <w:rFonts w:asciiTheme="minorHAnsi" w:hAnsiTheme="minorHAnsi" w:cstheme="minorHAnsi"/>
+          <w:sz w:val="24"/>
+          <w:szCs w:val="24"/>
+        </w:rPr>
+        <w:t>Ao encontrar tal grupo ou página, a pessoa X segue as instruções para o processo de doação e entra em contato caso tenha que combinar com os responsáveis a entrega do material em questão;</w:t>
+      </w:r>
+    </w:p>
+    <w:p>
+      <w:pPr>
+        <w:pStyle w:val="PargrafodaLista"/>
+        <w:numPr>
+          <w:ilvl w:val="0"/>
+          <w:numId w:val="48"/>
+        </w:numPr>
+        <w:spacing w:after="160" w:line="360" w:lineRule="auto"/>
+        <w:rPr>
+          <w:rFonts w:asciiTheme="minorHAnsi" w:hAnsiTheme="minorHAnsi" w:cstheme="minorHAnsi"/>
+          <w:sz w:val="24"/>
+          <w:szCs w:val="24"/>
+        </w:rPr>
+      </w:pPr>
+      <w:r>
+        <w:rPr>
+          <w:rFonts w:asciiTheme="minorHAnsi" w:hAnsiTheme="minorHAnsi" w:cstheme="minorHAnsi"/>
+          <w:sz w:val="24"/>
+          <w:szCs w:val="24"/>
+        </w:rPr>
+        <w:lastRenderedPageBreak/>
+        <w:t>Uma pessoa Y ou instituição procura nas redes sociais essas iniciativas e ao encontrar alguma, informa que precisa de materiais;</w:t>
+      </w:r>
+    </w:p>
+    <w:p>
+      <w:pPr>
+        <w:pStyle w:val="PargrafodaLista"/>
+        <w:numPr>
+          <w:ilvl w:val="0"/>
+          <w:numId w:val="48"/>
+        </w:numPr>
+        <w:spacing w:after="160" w:line="360" w:lineRule="auto"/>
+        <w:rPr>
+          <w:rFonts w:asciiTheme="minorHAnsi" w:hAnsiTheme="minorHAnsi" w:cstheme="minorHAnsi"/>
+          <w:sz w:val="24"/>
+          <w:szCs w:val="24"/>
+        </w:rPr>
+      </w:pPr>
+      <w:r>
+        <w:rPr>
+          <w:rFonts w:asciiTheme="minorHAnsi" w:hAnsiTheme="minorHAnsi" w:cstheme="minorHAnsi"/>
+          <w:sz w:val="24"/>
+          <w:szCs w:val="24"/>
+        </w:rPr>
+        <w:t>Assim que as pessoas responsáveis pela iniciativa recebem o material</w:t>
+      </w:r>
+      <w:r>
+        <w:rPr>
+          <w:rFonts w:asciiTheme="minorHAnsi" w:hAnsiTheme="minorHAnsi" w:cstheme="minorHAnsi"/>
+          <w:sz w:val="24"/>
+          <w:szCs w:val="24"/>
+        </w:rPr>
+        <w:t xml:space="preserve"> da pessoa X</w:t>
+      </w:r>
+      <w:r>
+        <w:rPr>
+          <w:rFonts w:asciiTheme="minorHAnsi" w:hAnsiTheme="minorHAnsi" w:cstheme="minorHAnsi"/>
+          <w:sz w:val="24"/>
+          <w:szCs w:val="24"/>
+        </w:rPr>
+        <w:t xml:space="preserve">, este é encaminhado para </w:t>
+      </w:r>
+      <w:r>
+        <w:rPr>
+          <w:rFonts w:asciiTheme="minorHAnsi" w:hAnsiTheme="minorHAnsi" w:cstheme="minorHAnsi"/>
+          <w:sz w:val="24"/>
+          <w:szCs w:val="24"/>
+        </w:rPr>
+        <w:t>a</w:t>
+      </w:r>
+      <w:r>
+        <w:rPr>
+          <w:rFonts w:asciiTheme="minorHAnsi" w:hAnsiTheme="minorHAnsi" w:cstheme="minorHAnsi"/>
+          <w:sz w:val="24"/>
+          <w:szCs w:val="24"/>
+        </w:rPr>
+        <w:t xml:space="preserve"> pessoa Y ou instituição parceira. </w:t>
+      </w:r>
+    </w:p>
+    <w:p>
+      <w:pPr>
+        <w:suppressAutoHyphens/>
+        <w:spacing w:line="360" w:lineRule="auto"/>
+        <w:ind w:firstLine="709"/>
+        <w:jc w:val="both"/>
+        <w:rPr>
+          <w:rFonts w:asciiTheme="minorHAnsi" w:hAnsiTheme="minorHAnsi" w:cstheme="minorHAnsi"/>
+          <w:b/>
+          <w:sz w:val="24"/>
+          <w:szCs w:val="24"/>
+          <w:lang w:eastAsia="pt-BR"/>
+        </w:rPr>
+      </w:pPr>
+      <w:r>
+        <w:rPr>
+          <w:rFonts w:asciiTheme="minorHAnsi" w:hAnsiTheme="minorHAnsi" w:cstheme="minorHAnsi"/>
+          <w:b/>
+          <w:sz w:val="24"/>
+          <w:szCs w:val="24"/>
+          <w:lang w:eastAsia="pt-BR"/>
+        </w:rPr>
+        <w:t>4.1.1.2</w:t>
+      </w:r>
+      <w:r>
+        <w:rPr>
+          <w:rFonts w:asciiTheme="minorHAnsi" w:hAnsiTheme="minorHAnsi" w:cstheme="minorHAnsi"/>
+          <w:b/>
+          <w:sz w:val="24"/>
+          <w:szCs w:val="24"/>
+          <w:lang w:eastAsia="pt-BR"/>
+        </w:rPr>
+        <w:t>.</w:t>
+      </w:r>
+      <w:r>
+        <w:rPr>
+          <w:rFonts w:asciiTheme="minorHAnsi" w:hAnsiTheme="minorHAnsi" w:cstheme="minorHAnsi"/>
+          <w:sz w:val="24"/>
+          <w:szCs w:val="24"/>
+          <w:lang w:eastAsia="pt-BR"/>
+        </w:rPr>
+        <w:t xml:space="preserve"> </w:t>
+      </w:r>
+      <w:r>
+        <w:rPr>
+          <w:rFonts w:asciiTheme="minorHAnsi" w:hAnsiTheme="minorHAnsi" w:cstheme="minorHAnsi"/>
+          <w:b/>
+          <w:sz w:val="24"/>
+          <w:szCs w:val="24"/>
+          <w:lang w:eastAsia="pt-BR"/>
+        </w:rPr>
+        <w:t>Doaç</w:t>
+      </w:r>
+      <w:r>
+        <w:rPr>
+          <w:rFonts w:asciiTheme="minorHAnsi" w:hAnsiTheme="minorHAnsi" w:cstheme="minorHAnsi"/>
+          <w:b/>
+          <w:sz w:val="24"/>
+          <w:szCs w:val="24"/>
+          <w:lang w:eastAsia="pt-BR"/>
+        </w:rPr>
+        <w:t>ão/venda por sebos</w:t>
+      </w:r>
+    </w:p>
+    <w:p>
+      <w:pPr>
+        <w:spacing w:line="360" w:lineRule="auto"/>
+        <w:ind w:firstLine="709"/>
+        <w:jc w:val="both"/>
+        <w:rPr>
+          <w:rFonts w:asciiTheme="minorHAnsi" w:hAnsiTheme="minorHAnsi" w:cstheme="minorHAnsi"/>
+          <w:sz w:val="24"/>
+          <w:szCs w:val="24"/>
+        </w:rPr>
+      </w:pPr>
+      <w:r>
+        <w:rPr>
+          <w:rFonts w:asciiTheme="minorHAnsi" w:hAnsiTheme="minorHAnsi" w:cstheme="minorHAnsi"/>
+          <w:sz w:val="24"/>
+          <w:szCs w:val="24"/>
+        </w:rPr>
+        <w:t xml:space="preserve">Em se tratando de livros e materiais usados, seus possuidores podem optar por vende-los ao invés de fazer uma doação. Um dos grandes possuidores desses itens são os sebos (físicos ou online). Geralmente os donos de Sebo conseguem juntar seus livros recebendo doações ou comprando os livros usados de terceiros para revender em seu estabelecimento. </w:t>
+      </w:r>
+    </w:p>
+    <w:p>
+      <w:pPr>
+        <w:spacing w:line="360" w:lineRule="auto"/>
+        <w:ind w:firstLine="709"/>
+        <w:jc w:val="both"/>
+        <w:rPr>
+          <w:rFonts w:asciiTheme="minorHAnsi" w:hAnsiTheme="minorHAnsi" w:cstheme="minorHAnsi"/>
+          <w:sz w:val="24"/>
+          <w:szCs w:val="24"/>
+        </w:rPr>
+      </w:pPr>
+      <w:r>
+        <w:rPr>
+          <w:rFonts w:asciiTheme="minorHAnsi" w:hAnsiTheme="minorHAnsi" w:cstheme="minorHAnsi"/>
+          <w:sz w:val="24"/>
+          <w:szCs w:val="24"/>
+        </w:rPr>
+        <w:t xml:space="preserve">Temos nesse caso dois processos. </w:t>
+      </w:r>
+    </w:p>
+    <w:p>
+      <w:pPr>
+        <w:pStyle w:val="PargrafodaLista"/>
+        <w:numPr>
+          <w:ilvl w:val="0"/>
+          <w:numId w:val="49"/>
+        </w:numPr>
+        <w:spacing w:after="0" w:line="360" w:lineRule="auto"/>
+        <w:jc w:val="both"/>
+        <w:rPr>
+          <w:rFonts w:asciiTheme="minorHAnsi" w:hAnsiTheme="minorHAnsi" w:cstheme="minorHAnsi"/>
+          <w:sz w:val="24"/>
+          <w:szCs w:val="24"/>
+        </w:rPr>
+      </w:pPr>
+      <w:r>
+        <w:rPr>
+          <w:rFonts w:asciiTheme="minorHAnsi" w:hAnsiTheme="minorHAnsi" w:cstheme="minorHAnsi"/>
+          <w:sz w:val="24"/>
+          <w:szCs w:val="24"/>
+        </w:rPr>
+        <w:t>Compra direta no Sebo</w:t>
+      </w:r>
+    </w:p>
+    <w:p>
+      <w:pPr>
+        <w:spacing w:line="360" w:lineRule="auto"/>
+        <w:ind w:firstLine="709"/>
+        <w:jc w:val="both"/>
+        <w:rPr>
+          <w:rFonts w:asciiTheme="minorHAnsi" w:hAnsiTheme="minorHAnsi" w:cstheme="minorHAnsi"/>
+          <w:sz w:val="24"/>
+          <w:szCs w:val="24"/>
+        </w:rPr>
+      </w:pPr>
+      <w:r>
+        <w:rPr>
+          <w:rFonts w:asciiTheme="minorHAnsi" w:hAnsiTheme="minorHAnsi" w:cstheme="minorHAnsi"/>
+          <w:sz w:val="24"/>
+          <w:szCs w:val="24"/>
+        </w:rPr>
+        <w:t xml:space="preserve">O processo se inicia com um cliente que tem necessidade de um livro ou material específico (apostilas, cadernos, </w:t>
+      </w:r>
+      <w:proofErr w:type="spellStart"/>
+      <w:r>
+        <w:rPr>
+          <w:rFonts w:asciiTheme="minorHAnsi" w:hAnsiTheme="minorHAnsi" w:cstheme="minorHAnsi"/>
+          <w:sz w:val="24"/>
+          <w:szCs w:val="24"/>
+        </w:rPr>
+        <w:t>etc</w:t>
+      </w:r>
+      <w:proofErr w:type="spellEnd"/>
+      <w:r>
+        <w:rPr>
+          <w:rFonts w:asciiTheme="minorHAnsi" w:hAnsiTheme="minorHAnsi" w:cstheme="minorHAnsi"/>
+          <w:sz w:val="24"/>
+          <w:szCs w:val="24"/>
+        </w:rPr>
+        <w:t xml:space="preserve">). Ela se dirige aos sebos físicos de sua cidade procurando o exemplar. Por uma questão de economia de tempo, antes de fazê-lo a pessoa pode optar por entrar em contato com esse sebo (telefone, </w:t>
+      </w:r>
+      <w:proofErr w:type="spellStart"/>
+      <w:r>
+        <w:rPr>
+          <w:rFonts w:asciiTheme="minorHAnsi" w:hAnsiTheme="minorHAnsi" w:cstheme="minorHAnsi"/>
+          <w:sz w:val="24"/>
+          <w:szCs w:val="24"/>
+        </w:rPr>
+        <w:t>whatsapp</w:t>
+      </w:r>
+      <w:proofErr w:type="spellEnd"/>
+      <w:r>
+        <w:rPr>
+          <w:rFonts w:asciiTheme="minorHAnsi" w:hAnsiTheme="minorHAnsi" w:cstheme="minorHAnsi"/>
+          <w:sz w:val="24"/>
+          <w:szCs w:val="24"/>
+        </w:rPr>
+        <w:t xml:space="preserve"> – se houver) para obter informações sobre o livro em questão. Havendo disponibilidade, a pessoa paga a quantia que foi fixada pelo dono do sebo e leva o livro para casa. Processo encerrado.</w:t>
+      </w:r>
+    </w:p>
+    <w:p>
+      <w:pPr>
+        <w:pStyle w:val="PargrafodaLista"/>
+        <w:numPr>
+          <w:ilvl w:val="0"/>
+          <w:numId w:val="49"/>
+        </w:numPr>
+        <w:spacing w:after="0" w:line="360" w:lineRule="auto"/>
+        <w:jc w:val="both"/>
+        <w:rPr>
+          <w:rFonts w:asciiTheme="minorHAnsi" w:hAnsiTheme="minorHAnsi" w:cstheme="minorHAnsi"/>
+          <w:sz w:val="24"/>
+          <w:szCs w:val="24"/>
+        </w:rPr>
+      </w:pPr>
+      <w:r>
+        <w:rPr>
+          <w:rFonts w:asciiTheme="minorHAnsi" w:hAnsiTheme="minorHAnsi" w:cstheme="minorHAnsi"/>
+          <w:sz w:val="24"/>
+          <w:szCs w:val="24"/>
+        </w:rPr>
+        <w:t>Compra em Sebos virtuais</w:t>
+      </w:r>
+    </w:p>
+    <w:p>
+      <w:pPr>
+        <w:spacing w:line="360" w:lineRule="auto"/>
+        <w:ind w:firstLine="709"/>
+        <w:jc w:val="both"/>
+        <w:rPr>
+          <w:rFonts w:asciiTheme="minorHAnsi" w:hAnsiTheme="minorHAnsi" w:cstheme="minorHAnsi"/>
+          <w:sz w:val="24"/>
+          <w:szCs w:val="24"/>
+        </w:rPr>
+      </w:pPr>
+      <w:r>
+        <w:rPr>
+          <w:rFonts w:asciiTheme="minorHAnsi" w:hAnsiTheme="minorHAnsi" w:cstheme="minorHAnsi"/>
+          <w:sz w:val="24"/>
+          <w:szCs w:val="24"/>
+        </w:rPr>
+        <w:t>Existem diversos sites de livros usados online, mas a rede mais famosa no Brasil atualmente é a Estante Virtual. Também é possível encontrar livros usados em sites como Mercado Livre ou OLX. Por serem sites que disponibilizam livros usados em todo território nacional, o processo é bem diferente por que envolve sistemas de pagamento e logística.</w:t>
+      </w:r>
+    </w:p>
+    <w:p>
+      <w:pPr>
+        <w:spacing w:line="360" w:lineRule="auto"/>
+        <w:ind w:firstLine="709"/>
+        <w:jc w:val="both"/>
+        <w:rPr>
+          <w:rFonts w:asciiTheme="minorHAnsi" w:hAnsiTheme="minorHAnsi" w:cstheme="minorHAnsi"/>
+          <w:sz w:val="24"/>
+          <w:szCs w:val="24"/>
+        </w:rPr>
+      </w:pPr>
+      <w:r>
+        <w:rPr>
+          <w:rFonts w:asciiTheme="minorHAnsi" w:hAnsiTheme="minorHAnsi" w:cstheme="minorHAnsi"/>
+          <w:sz w:val="24"/>
+          <w:szCs w:val="24"/>
+        </w:rPr>
+        <w:t xml:space="preserve">O processo se inicia com um cliente que tem necessidade de um livro ou material específico (apostilas, cadernos, </w:t>
+      </w:r>
+      <w:proofErr w:type="spellStart"/>
+      <w:r>
+        <w:rPr>
+          <w:rFonts w:asciiTheme="minorHAnsi" w:hAnsiTheme="minorHAnsi" w:cstheme="minorHAnsi"/>
+          <w:sz w:val="24"/>
+          <w:szCs w:val="24"/>
+        </w:rPr>
+        <w:t>etc</w:t>
+      </w:r>
+      <w:proofErr w:type="spellEnd"/>
+      <w:r>
+        <w:rPr>
+          <w:rFonts w:asciiTheme="minorHAnsi" w:hAnsiTheme="minorHAnsi" w:cstheme="minorHAnsi"/>
+          <w:sz w:val="24"/>
+          <w:szCs w:val="24"/>
+        </w:rPr>
+        <w:t xml:space="preserve">). Ele procura uma rede de sebos virtuais na internet. Havendo disponibilidade do exemplar no site, ele irá efetuar a compra do livro, pagando por boleto, cartão de crédito, </w:t>
+      </w:r>
+      <w:proofErr w:type="spellStart"/>
+      <w:r>
+        <w:rPr>
+          <w:rFonts w:asciiTheme="minorHAnsi" w:hAnsiTheme="minorHAnsi" w:cstheme="minorHAnsi"/>
+          <w:sz w:val="24"/>
+          <w:szCs w:val="24"/>
+        </w:rPr>
+        <w:t>paypal</w:t>
+      </w:r>
+      <w:proofErr w:type="spellEnd"/>
+      <w:r>
+        <w:rPr>
+          <w:rFonts w:asciiTheme="minorHAnsi" w:hAnsiTheme="minorHAnsi" w:cstheme="minorHAnsi"/>
+          <w:sz w:val="24"/>
+          <w:szCs w:val="24"/>
+        </w:rPr>
+        <w:t xml:space="preserve"> e afins. Confirmado o pagamento o vendedor do livro vai fazer os procedimentos de embalagem e despacho para uma transportadora. O processo se encerra quando o cliente recebe o livro em casa. O aviso de recebimento geralmente aparece para o vendedor.</w:t>
+      </w:r>
+    </w:p>
+    <w:p>
+      <w:pPr>
+        <w:suppressAutoHyphens/>
+        <w:spacing w:line="360" w:lineRule="auto"/>
+        <w:ind w:firstLine="709"/>
+        <w:jc w:val="both"/>
+        <w:rPr>
+          <w:rFonts w:asciiTheme="minorHAnsi" w:hAnsiTheme="minorHAnsi" w:cstheme="minorHAnsi"/>
+          <w:sz w:val="24"/>
+          <w:szCs w:val="24"/>
+          <w:lang w:eastAsia="pt-BR"/>
+        </w:rPr>
+      </w:pPr>
+      <w:r>
+        <w:rPr>
+          <w:rFonts w:asciiTheme="minorHAnsi" w:hAnsiTheme="minorHAnsi" w:cstheme="minorHAnsi"/>
+          <w:sz w:val="24"/>
+          <w:szCs w:val="24"/>
+        </w:rPr>
+        <w:lastRenderedPageBreak/>
+        <w:t>Em alguns sites como o Mercado Livre, por exemplo, o vendedor só consegue sacar o dinheiro da venda quando o recebimento do produto é confirmado. Isso envolve um sistema seguro de pagamento que irá checar a validade do cartão do cliente, reter o pagamento e aguardar que processo se encerre para liberar a quantia para o vendedor.</w:t>
+      </w:r>
+    </w:p>
+    <w:p>
+      <w:pPr>
+        <w:suppressAutoHyphens/>
+        <w:spacing w:line="360" w:lineRule="auto"/>
+        <w:ind w:firstLine="709"/>
+        <w:jc w:val="both"/>
+        <w:rPr>
+          <w:rFonts w:asciiTheme="minorHAnsi" w:hAnsiTheme="minorHAnsi" w:cstheme="minorHAnsi"/>
+          <w:b/>
+          <w:sz w:val="24"/>
+          <w:szCs w:val="24"/>
+        </w:rPr>
+      </w:pPr>
+      <w:r>
+        <w:rPr>
+          <w:rFonts w:asciiTheme="minorHAnsi" w:hAnsiTheme="minorHAnsi" w:cstheme="minorHAnsi"/>
+          <w:b/>
+          <w:sz w:val="24"/>
+          <w:szCs w:val="24"/>
+          <w:lang w:eastAsia="pt-BR"/>
+        </w:rPr>
+        <w:t>4.1.1.2.</w:t>
+      </w:r>
+      <w:r>
+        <w:rPr>
+          <w:rFonts w:asciiTheme="minorHAnsi" w:hAnsiTheme="minorHAnsi" w:cstheme="minorHAnsi"/>
+          <w:sz w:val="24"/>
+          <w:szCs w:val="24"/>
+          <w:lang w:eastAsia="pt-BR"/>
+        </w:rPr>
+        <w:t xml:space="preserve"> </w:t>
+      </w:r>
+      <w:r>
+        <w:rPr>
+          <w:rFonts w:asciiTheme="minorHAnsi" w:hAnsiTheme="minorHAnsi" w:cstheme="minorHAnsi"/>
+          <w:b/>
+          <w:sz w:val="24"/>
+          <w:szCs w:val="24"/>
+          <w:lang w:eastAsia="pt-BR"/>
+        </w:rPr>
+        <w:t>Doação</w:t>
+      </w:r>
+      <w:r>
+        <w:rPr>
+          <w:rFonts w:asciiTheme="minorHAnsi" w:hAnsiTheme="minorHAnsi" w:cstheme="minorHAnsi"/>
+          <w:b/>
+          <w:sz w:val="24"/>
+          <w:szCs w:val="24"/>
+          <w:lang w:eastAsia="pt-BR"/>
+        </w:rPr>
+        <w:t xml:space="preserve"> </w:t>
+      </w:r>
+      <w:r>
+        <w:rPr>
+          <w:rFonts w:asciiTheme="minorHAnsi" w:hAnsiTheme="minorHAnsi" w:cstheme="minorHAnsi"/>
+          <w:b/>
+          <w:sz w:val="24"/>
+          <w:szCs w:val="24"/>
+        </w:rPr>
+        <w:t>por campanhas governamentais/ONGS</w:t>
+      </w:r>
+    </w:p>
+    <w:p>
+      <w:pPr>
+        <w:spacing w:after="0" w:line="360" w:lineRule="auto"/>
+        <w:ind w:firstLine="709"/>
+        <w:jc w:val="both"/>
+        <w:rPr>
+          <w:rFonts w:asciiTheme="minorHAnsi" w:hAnsiTheme="minorHAnsi" w:cstheme="minorHAnsi"/>
+          <w:bCs/>
+          <w:sz w:val="24"/>
+          <w:szCs w:val="24"/>
+        </w:rPr>
+      </w:pPr>
+      <w:r>
+        <w:rPr>
+          <w:rFonts w:asciiTheme="minorHAnsi" w:hAnsiTheme="minorHAnsi" w:cstheme="minorHAnsi"/>
+          <w:bCs/>
+          <w:sz w:val="24"/>
+          <w:szCs w:val="24"/>
+        </w:rPr>
+        <w:t>ONGS e o próprio governo conhecendo a situação de classes carentes que muitas vezes, os pais não podem bancar materiais escolares para</w:t>
+      </w:r>
+      <w:r>
+        <w:rPr>
+          <w:rFonts w:asciiTheme="minorHAnsi" w:hAnsiTheme="minorHAnsi" w:cstheme="minorHAnsi"/>
+          <w:b/>
+          <w:sz w:val="24"/>
+          <w:szCs w:val="24"/>
+        </w:rPr>
+        <w:t xml:space="preserve"> </w:t>
+      </w:r>
+      <w:r>
+        <w:rPr>
+          <w:rFonts w:asciiTheme="minorHAnsi" w:hAnsiTheme="minorHAnsi" w:cstheme="minorHAnsi"/>
+          <w:bCs/>
+          <w:sz w:val="24"/>
+          <w:szCs w:val="24"/>
+        </w:rPr>
+        <w:t>seus filhos iniciam campanhas de doações de materiais escolares e livros para gerar um arrecadamento e poder ocorre a distribuição para as pessoas que precisam.</w:t>
+      </w:r>
+    </w:p>
+    <w:p>
+      <w:pPr>
+        <w:spacing w:after="0" w:line="360" w:lineRule="auto"/>
+        <w:ind w:firstLine="709"/>
+        <w:jc w:val="both"/>
+        <w:rPr>
+          <w:rFonts w:asciiTheme="minorHAnsi" w:hAnsiTheme="minorHAnsi" w:cstheme="minorHAnsi"/>
+          <w:bCs/>
+          <w:sz w:val="24"/>
+          <w:szCs w:val="24"/>
+        </w:rPr>
+      </w:pPr>
+      <w:r>
+        <w:rPr>
+          <w:rFonts w:asciiTheme="minorHAnsi" w:hAnsiTheme="minorHAnsi" w:cstheme="minorHAnsi"/>
+          <w:bCs/>
+          <w:sz w:val="24"/>
+          <w:szCs w:val="24"/>
+        </w:rPr>
+        <w:t>Neste caso, o processo se inicia por campanhas via meios televisivos, redes sociais, internet e folhetos evidenciando a causa escolhida, e clamando por doações de materiais escolares e livros novos e usados. Nessa mesma propaganda já é informado os pontos de coleta para os interessados e o tempo de vigência da campanha.</w:t>
+      </w:r>
+    </w:p>
+    <w:p>
+      <w:pPr>
+        <w:spacing w:after="0" w:line="360" w:lineRule="auto"/>
+        <w:ind w:firstLine="709"/>
+        <w:jc w:val="both"/>
+        <w:rPr>
+          <w:rFonts w:asciiTheme="minorHAnsi" w:hAnsiTheme="minorHAnsi" w:cstheme="minorHAnsi"/>
+          <w:bCs/>
+          <w:sz w:val="24"/>
+          <w:szCs w:val="24"/>
+        </w:rPr>
+      </w:pPr>
+      <w:r>
+        <w:rPr>
+          <w:rFonts w:asciiTheme="minorHAnsi" w:hAnsiTheme="minorHAnsi" w:cstheme="minorHAnsi"/>
+          <w:bCs/>
+          <w:sz w:val="24"/>
+          <w:szCs w:val="24"/>
+        </w:rPr>
+        <w:t xml:space="preserve">Pessoas que se identificam com a causa, entram em contato com essa propaganda, separaram o que possuem possível de doação ou compram materiais e levam aos pontos de coleta informados. </w:t>
+      </w:r>
+    </w:p>
+    <w:p>
+      <w:pPr>
+        <w:spacing w:after="0" w:line="360" w:lineRule="auto"/>
+        <w:ind w:firstLine="709"/>
+        <w:jc w:val="both"/>
+        <w:rPr>
+          <w:rFonts w:asciiTheme="minorHAnsi" w:hAnsiTheme="minorHAnsi" w:cstheme="minorHAnsi"/>
+          <w:bCs/>
+          <w:sz w:val="24"/>
+          <w:szCs w:val="24"/>
+        </w:rPr>
+      </w:pPr>
+      <w:r>
+        <w:rPr>
+          <w:rFonts w:asciiTheme="minorHAnsi" w:hAnsiTheme="minorHAnsi" w:cstheme="minorHAnsi"/>
+          <w:bCs/>
+          <w:sz w:val="24"/>
+          <w:szCs w:val="24"/>
+        </w:rPr>
+        <w:t xml:space="preserve">Passado o tempo de vigência da campanha, os responsáveis por ela recolhem as doações e separam em kits para entregar nas escolas ou comunidades carentes prometidas. </w:t>
+      </w:r>
+    </w:p>
+    <w:p>
+      <w:pPr>
+        <w:suppressAutoHyphens/>
+        <w:spacing w:line="360" w:lineRule="auto"/>
+        <w:ind w:firstLine="709"/>
+        <w:jc w:val="both"/>
+        <w:rPr>
+          <w:rFonts w:asciiTheme="minorHAnsi" w:hAnsiTheme="minorHAnsi" w:cstheme="minorHAnsi"/>
+          <w:b/>
+          <w:sz w:val="24"/>
+          <w:szCs w:val="24"/>
+          <w:lang w:eastAsia="pt-BR"/>
+        </w:rPr>
+      </w:pPr>
+      <w:r>
+        <w:rPr>
+          <w:rFonts w:asciiTheme="minorHAnsi" w:hAnsiTheme="minorHAnsi" w:cstheme="minorHAnsi"/>
+          <w:bCs/>
+          <w:sz w:val="24"/>
+          <w:szCs w:val="24"/>
+        </w:rPr>
+        <w:t xml:space="preserve">Após todas essas etapas, o material doado finalmente chega às mãos de quem precisa </w:t>
+      </w:r>
+      <w:r>
+        <w:rPr>
+          <w:rFonts w:asciiTheme="minorHAnsi" w:hAnsiTheme="minorHAnsi" w:cstheme="minorHAnsi"/>
+          <w:bCs/>
+          <w:sz w:val="24"/>
+          <w:szCs w:val="24"/>
+        </w:rPr>
+        <w:t>dando uma nova oportunidade para essas pessoas.</w:t>
+      </w:r>
+    </w:p>
+    <w:p>
+      <w:pPr>
+        <w:suppressAutoHyphens/>
+        <w:spacing w:line="360" w:lineRule="auto"/>
+        <w:ind w:firstLine="709"/>
+        <w:jc w:val="both"/>
+        <w:rPr>
+          <w:rFonts w:asciiTheme="minorHAnsi" w:hAnsiTheme="minorHAnsi" w:cstheme="minorHAnsi"/>
+          <w:b/>
+          <w:sz w:val="24"/>
+          <w:szCs w:val="24"/>
+        </w:rPr>
+      </w:pPr>
+      <w:r>
+        <w:rPr>
+          <w:rFonts w:asciiTheme="minorHAnsi" w:hAnsiTheme="minorHAnsi" w:cstheme="minorHAnsi"/>
+          <w:b/>
+          <w:sz w:val="24"/>
+          <w:szCs w:val="24"/>
+          <w:lang w:eastAsia="pt-BR"/>
+        </w:rPr>
+        <w:t>4.1.1.3</w:t>
+      </w:r>
+      <w:r>
+        <w:rPr>
+          <w:rFonts w:asciiTheme="minorHAnsi" w:hAnsiTheme="minorHAnsi" w:cstheme="minorHAnsi"/>
+          <w:b/>
+          <w:sz w:val="24"/>
+          <w:szCs w:val="24"/>
+          <w:lang w:eastAsia="pt-BR"/>
+        </w:rPr>
+        <w:t>.</w:t>
+      </w:r>
+      <w:r>
+        <w:rPr>
+          <w:rFonts w:asciiTheme="minorHAnsi" w:hAnsiTheme="minorHAnsi" w:cstheme="minorHAnsi"/>
+          <w:sz w:val="24"/>
+          <w:szCs w:val="24"/>
+          <w:lang w:eastAsia="pt-BR"/>
+        </w:rPr>
+        <w:t xml:space="preserve"> </w:t>
+      </w:r>
+      <w:r>
+        <w:rPr>
+          <w:rFonts w:asciiTheme="minorHAnsi" w:hAnsiTheme="minorHAnsi" w:cstheme="minorHAnsi"/>
+          <w:sz w:val="24"/>
+          <w:szCs w:val="24"/>
+          <w:lang w:eastAsia="pt-BR"/>
+        </w:rPr>
+        <w:t xml:space="preserve"> </w:t>
+      </w:r>
+      <w:r>
+        <w:rPr>
+          <w:rFonts w:asciiTheme="minorHAnsi" w:hAnsiTheme="minorHAnsi" w:cstheme="minorHAnsi"/>
+          <w:b/>
+          <w:sz w:val="24"/>
+          <w:szCs w:val="24"/>
+          <w:lang w:eastAsia="pt-BR"/>
+        </w:rPr>
+        <w:t>D</w:t>
+      </w:r>
+      <w:r>
+        <w:rPr>
+          <w:rFonts w:asciiTheme="minorHAnsi" w:hAnsiTheme="minorHAnsi" w:cstheme="minorHAnsi"/>
+          <w:b/>
+          <w:sz w:val="24"/>
+          <w:szCs w:val="24"/>
+          <w:lang w:eastAsia="pt-BR"/>
+        </w:rPr>
+        <w:t xml:space="preserve">oação </w:t>
+      </w:r>
+      <w:r>
+        <w:rPr>
+          <w:rFonts w:asciiTheme="minorHAnsi" w:hAnsiTheme="minorHAnsi" w:cstheme="minorHAnsi"/>
+          <w:b/>
+          <w:sz w:val="24"/>
+          <w:szCs w:val="24"/>
+        </w:rPr>
+        <w:t xml:space="preserve">por </w:t>
+      </w:r>
+      <w:r>
+        <w:rPr>
+          <w:rFonts w:asciiTheme="minorHAnsi" w:hAnsiTheme="minorHAnsi" w:cstheme="minorHAnsi"/>
+          <w:b/>
+          <w:sz w:val="24"/>
+          <w:szCs w:val="24"/>
+        </w:rPr>
+        <w:t>escolas e para escolas</w:t>
+      </w:r>
+    </w:p>
+    <w:p>
+      <w:pPr>
+        <w:suppressAutoHyphens/>
+        <w:spacing w:line="360" w:lineRule="auto"/>
+        <w:ind w:firstLine="709"/>
+        <w:jc w:val="both"/>
+        <w:rPr>
+          <w:rFonts w:asciiTheme="minorHAnsi" w:hAnsiTheme="minorHAnsi" w:cstheme="minorHAnsi"/>
+          <w:sz w:val="24"/>
+          <w:szCs w:val="24"/>
+        </w:rPr>
+      </w:pPr>
+      <w:r>
+        <w:rPr>
+          <w:rFonts w:asciiTheme="minorHAnsi" w:hAnsiTheme="minorHAnsi" w:cstheme="minorHAnsi"/>
+          <w:sz w:val="24"/>
+          <w:szCs w:val="24"/>
+        </w:rPr>
+        <w:t xml:space="preserve">O processo de doação em escolas tem 2 lados: A escola pode doar materiais de sobra ou receber doações de diversas maneiras. </w:t>
+      </w:r>
+    </w:p>
+    <w:p>
+      <w:pPr>
+        <w:suppressAutoHyphens/>
+        <w:spacing w:line="360" w:lineRule="auto"/>
+        <w:ind w:firstLine="709"/>
+        <w:jc w:val="both"/>
+        <w:rPr>
+          <w:rFonts w:asciiTheme="minorHAnsi" w:hAnsiTheme="minorHAnsi" w:cstheme="minorHAnsi"/>
+          <w:sz w:val="24"/>
+          <w:szCs w:val="24"/>
+        </w:rPr>
+      </w:pPr>
+      <w:r>
+        <w:rPr>
+          <w:rFonts w:asciiTheme="minorHAnsi" w:hAnsiTheme="minorHAnsi" w:cstheme="minorHAnsi"/>
+          <w:sz w:val="24"/>
+          <w:szCs w:val="24"/>
+        </w:rPr>
+        <w:t xml:space="preserve">A doação feita pelas escolas ocorre normalmente em feiras feitas pela instituição escolar, com o objetivo de doar material de sobra para pessoas que precisam poderem ir procurar algum livro que quer. O processo começa quando a escola separa o material que deseja doar, avisa sobre a feira através de posts em redes sociais principalmente. Após isso, os livros são postos à vista em estandes para ficarem a vista para serem encontrados por quem estiver à sua procura. </w:t>
+      </w:r>
+    </w:p>
+    <w:p>
+      <w:pPr>
+        <w:suppressAutoHyphens/>
+        <w:spacing w:line="360" w:lineRule="auto"/>
+        <w:ind w:firstLine="709"/>
+        <w:jc w:val="both"/>
+        <w:rPr>
+          <w:rFonts w:asciiTheme="minorHAnsi" w:hAnsiTheme="minorHAnsi" w:cstheme="minorHAnsi"/>
+          <w:b/>
+          <w:sz w:val="24"/>
+          <w:szCs w:val="24"/>
+        </w:rPr>
+      </w:pPr>
+      <w:r>
+        <w:rPr>
+          <w:rFonts w:asciiTheme="minorHAnsi" w:hAnsiTheme="minorHAnsi" w:cstheme="minorHAnsi"/>
+          <w:sz w:val="24"/>
+          <w:szCs w:val="24"/>
+        </w:rPr>
+        <w:lastRenderedPageBreak/>
+        <w:t>As doações para escolas são criadas como campanhas online principalmente. Organizações ou até mesmo pessoas podem entrar em comunicação com a instituição escolar para discutir sobre a criação da campanha, então compartilha-se em redes sociais sobre o evento e as pessoas interessadas doam os livros ou para um local pré-determinado, podendo ser a escola ou não, e então o material e distribuído entre os necessitados.</w:t>
+      </w:r>
       <w:bookmarkStart w:id="4" w:name="_GoBack"/>
       <w:bookmarkEnd w:id="4"/>
     </w:p>
     <w:p>
       <w:pPr>
+        <w:spacing w:after="160" w:line="256" w:lineRule="auto"/>
+        <w:ind w:firstLine="709"/>
+        <w:rPr>
+          <w:sz w:val="24"/>
+          <w:szCs w:val="24"/>
+        </w:rPr>
+      </w:pPr>
+    </w:p>
+    <w:p>
+      <w:pPr>
         <w:suppressAutoHyphens/>
         <w:spacing w:line="360" w:lineRule="auto"/>
         <w:ind w:firstLine="709"/>
@@ -516,12 +1707,30 @@
       </w:pPr>
     </w:p>
     <w:p>
-      <w:r>
-        <w:t xml:space="preserve"> </w:t>
-      </w:r>
+      <w:pPr>
+        <w:suppressAutoHyphens/>
+        <w:spacing w:line="360" w:lineRule="auto"/>
+        <w:ind w:firstLine="709"/>
+        <w:jc w:val="both"/>
+        <w:rPr>
+          <w:rFonts w:cs="Arial"/>
+          <w:sz w:val="24"/>
+          <w:szCs w:val="24"/>
+          <w:lang w:eastAsia="pt-BR"/>
+        </w:rPr>
+      </w:pPr>
     </w:p>
     <w:p>
       <w:pPr>
+        <w:ind w:firstLine="709"/>
+      </w:pPr>
+      <w:r>
+        <w:t xml:space="preserve"> </w:t>
+      </w:r>
+    </w:p>
+    <w:p>
+      <w:pPr>
+        <w:ind w:firstLine="709"/>
         <w:rPr>
           <w:lang w:eastAsia="pt-BR"/>
         </w:rPr>
@@ -608,7 +1817,7 @@
       <w:rPr>
         <w:noProof/>
       </w:rPr>
-      <w:t>1</w:t>
+      <w:t>5</w:t>
     </w:r>
     <w:r>
       <w:fldChar w:fldCharType="end"/>
@@ -1328,6 +2537,92 @@
     </w:lvl>
   </w:abstractNum>
   <w:abstractNum w:abstractNumId="6">
+    <w:nsid w:val="03FC1D0E"/>
+    <w:multiLevelType w:val="hybridMultilevel"/>
+    <w:tmpl w:val="980EE07E"/>
+    <w:lvl w:ilvl="0" w:tplc="0416000F">
+      <w:start w:val="1"/>
+      <w:numFmt w:val="decimal"/>
+      <w:lvlText w:val="%1."/>
+      <w:lvlJc w:val="left"/>
+      <w:pPr>
+        <w:ind w:left="2149" w:hanging="360"/>
+      </w:pPr>
+    </w:lvl>
+    <w:lvl w:ilvl="1" w:tplc="04160019" w:tentative="1">
+      <w:start w:val="1"/>
+      <w:numFmt w:val="lowerLetter"/>
+      <w:lvlText w:val="%2."/>
+      <w:lvlJc w:val="left"/>
+      <w:pPr>
+        <w:ind w:left="2869" w:hanging="360"/>
+      </w:pPr>
+    </w:lvl>
+    <w:lvl w:ilvl="2" w:tplc="0416001B" w:tentative="1">
+      <w:start w:val="1"/>
+      <w:numFmt w:val="lowerRoman"/>
+      <w:lvlText w:val="%3."/>
+      <w:lvlJc w:val="right"/>
+      <w:pPr>
+        <w:ind w:left="3589" w:hanging="180"/>
+      </w:pPr>
+    </w:lvl>
+    <w:lvl w:ilvl="3" w:tplc="0416000F" w:tentative="1">
+      <w:start w:val="1"/>
+      <w:numFmt w:val="decimal"/>
+      <w:lvlText w:val="%4."/>
+      <w:lvlJc w:val="left"/>
+      <w:pPr>
+        <w:ind w:left="4309" w:hanging="360"/>
+      </w:pPr>
+    </w:lvl>
+    <w:lvl w:ilvl="4" w:tplc="04160019" w:tentative="1">
+      <w:start w:val="1"/>
+      <w:numFmt w:val="lowerLetter"/>
+      <w:lvlText w:val="%5."/>
+      <w:lvlJc w:val="left"/>
+      <w:pPr>
+        <w:ind w:left="5029" w:hanging="360"/>
+      </w:pPr>
+    </w:lvl>
+    <w:lvl w:ilvl="5" w:tplc="0416001B" w:tentative="1">
+      <w:start w:val="1"/>
+      <w:numFmt w:val="lowerRoman"/>
+      <w:lvlText w:val="%6."/>
+      <w:lvlJc w:val="right"/>
+      <w:pPr>
+        <w:ind w:left="5749" w:hanging="180"/>
+      </w:pPr>
+    </w:lvl>
+    <w:lvl w:ilvl="6" w:tplc="0416000F" w:tentative="1">
+      <w:start w:val="1"/>
+      <w:numFmt w:val="decimal"/>
+      <w:lvlText w:val="%7."/>
+      <w:lvlJc w:val="left"/>
+      <w:pPr>
+        <w:ind w:left="6469" w:hanging="360"/>
+      </w:pPr>
+    </w:lvl>
+    <w:lvl w:ilvl="7" w:tplc="04160019" w:tentative="1">
+      <w:start w:val="1"/>
+      <w:numFmt w:val="lowerLetter"/>
+      <w:lvlText w:val="%8."/>
+      <w:lvlJc w:val="left"/>
+      <w:pPr>
+        <w:ind w:left="7189" w:hanging="360"/>
+      </w:pPr>
+    </w:lvl>
+    <w:lvl w:ilvl="8" w:tplc="0416001B" w:tentative="1">
+      <w:start w:val="1"/>
+      <w:numFmt w:val="lowerRoman"/>
+      <w:lvlText w:val="%9."/>
+      <w:lvlJc w:val="right"/>
+      <w:pPr>
+        <w:ind w:left="7909" w:hanging="180"/>
+      </w:pPr>
+    </w:lvl>
+  </w:abstractNum>
+  <w:abstractNum w:abstractNumId="7">
     <w:nsid w:val="06B61806"/>
     <w:multiLevelType w:val="hybridMultilevel"/>
     <w:tmpl w:val="8AD6A214"/>
@@ -1440,7 +2735,7 @@
       </w:rPr>
     </w:lvl>
   </w:abstractNum>
-  <w:abstractNum w:abstractNumId="7">
+  <w:abstractNum w:abstractNumId="8">
     <w:nsid w:val="0C4B4B43"/>
     <w:multiLevelType w:val="hybridMultilevel"/>
     <w:tmpl w:val="FD9E300E"/>
@@ -1580,7 +2875,7 @@
       </w:rPr>
     </w:lvl>
   </w:abstractNum>
-  <w:abstractNum w:abstractNumId="8">
+  <w:abstractNum w:abstractNumId="9">
     <w:nsid w:val="0DF0584E"/>
     <w:multiLevelType w:val="hybridMultilevel"/>
     <w:tmpl w:val="6CBCF90A"/>
@@ -1693,7 +2988,7 @@
       </w:rPr>
     </w:lvl>
   </w:abstractNum>
-  <w:abstractNum w:abstractNumId="9">
+  <w:abstractNum w:abstractNumId="10">
     <w:nsid w:val="0E7E3D2C"/>
     <w:multiLevelType w:val="hybridMultilevel"/>
     <w:tmpl w:val="FCB8AF56"/>
@@ -1806,7 +3101,96 @@
       </w:rPr>
     </w:lvl>
   </w:abstractNum>
-  <w:abstractNum w:abstractNumId="10">
+  <w:abstractNum w:abstractNumId="11">
+    <w:nsid w:val="169D3665"/>
+    <w:multiLevelType w:val="hybridMultilevel"/>
+    <w:tmpl w:val="9B0E0124"/>
+    <w:lvl w:ilvl="0" w:tplc="89FC20CC">
+      <w:start w:val="1"/>
+      <w:numFmt w:val="decimal"/>
+      <w:lvlText w:val="%1)"/>
+      <w:lvlJc w:val="left"/>
+      <w:pPr>
+        <w:ind w:left="1789" w:hanging="360"/>
+      </w:pPr>
+      <w:rPr>
+        <w:rFonts w:hint="default"/>
+      </w:rPr>
+    </w:lvl>
+    <w:lvl w:ilvl="1" w:tplc="04160019" w:tentative="1">
+      <w:start w:val="1"/>
+      <w:numFmt w:val="lowerLetter"/>
+      <w:lvlText w:val="%2."/>
+      <w:lvlJc w:val="left"/>
+      <w:pPr>
+        <w:ind w:left="2509" w:hanging="360"/>
+      </w:pPr>
+    </w:lvl>
+    <w:lvl w:ilvl="2" w:tplc="0416001B" w:tentative="1">
+      <w:start w:val="1"/>
+      <w:numFmt w:val="lowerRoman"/>
+      <w:lvlText w:val="%3."/>
+      <w:lvlJc w:val="right"/>
+      <w:pPr>
+        <w:ind w:left="3229" w:hanging="180"/>
+      </w:pPr>
+    </w:lvl>
+    <w:lvl w:ilvl="3" w:tplc="0416000F" w:tentative="1">
+      <w:start w:val="1"/>
+      <w:numFmt w:val="decimal"/>
+      <w:lvlText w:val="%4."/>
+      <w:lvlJc w:val="left"/>
+      <w:pPr>
+        <w:ind w:left="3949" w:hanging="360"/>
+      </w:pPr>
+    </w:lvl>
+    <w:lvl w:ilvl="4" w:tplc="04160019" w:tentative="1">
+      <w:start w:val="1"/>
+      <w:numFmt w:val="lowerLetter"/>
+      <w:lvlText w:val="%5."/>
+      <w:lvlJc w:val="left"/>
+      <w:pPr>
+        <w:ind w:left="4669" w:hanging="360"/>
+      </w:pPr>
+    </w:lvl>
+    <w:lvl w:ilvl="5" w:tplc="0416001B" w:tentative="1">
+      <w:start w:val="1"/>
+      <w:numFmt w:val="lowerRoman"/>
+      <w:lvlText w:val="%6."/>
+      <w:lvlJc w:val="right"/>
+      <w:pPr>
+        <w:ind w:left="5389" w:hanging="180"/>
+      </w:pPr>
+    </w:lvl>
+    <w:lvl w:ilvl="6" w:tplc="0416000F" w:tentative="1">
+      <w:start w:val="1"/>
+      <w:numFmt w:val="decimal"/>
+      <w:lvlText w:val="%7."/>
+      <w:lvlJc w:val="left"/>
+      <w:pPr>
+        <w:ind w:left="6109" w:hanging="360"/>
+      </w:pPr>
+    </w:lvl>
+    <w:lvl w:ilvl="7" w:tplc="04160019" w:tentative="1">
+      <w:start w:val="1"/>
+      <w:numFmt w:val="lowerLetter"/>
+      <w:lvlText w:val="%8."/>
+      <w:lvlJc w:val="left"/>
+      <w:pPr>
+        <w:ind w:left="6829" w:hanging="360"/>
+      </w:pPr>
+    </w:lvl>
+    <w:lvl w:ilvl="8" w:tplc="0416001B" w:tentative="1">
+      <w:start w:val="1"/>
+      <w:numFmt w:val="lowerRoman"/>
+      <w:lvlText w:val="%9."/>
+      <w:lvlJc w:val="right"/>
+      <w:pPr>
+        <w:ind w:left="7549" w:hanging="180"/>
+      </w:pPr>
+    </w:lvl>
+  </w:abstractNum>
+  <w:abstractNum w:abstractNumId="12">
     <w:nsid w:val="181D4FB1"/>
     <w:multiLevelType w:val="hybridMultilevel"/>
     <w:tmpl w:val="6B96D5F0"/>
@@ -1898,7 +3282,7 @@
       </w:pPr>
     </w:lvl>
   </w:abstractNum>
-  <w:abstractNum w:abstractNumId="11">
+  <w:abstractNum w:abstractNumId="13">
     <w:nsid w:val="1BD15E77"/>
     <w:multiLevelType w:val="hybridMultilevel"/>
     <w:tmpl w:val="83747CAE"/>
@@ -2012,7 +3396,7 @@
       </w:rPr>
     </w:lvl>
   </w:abstractNum>
-  <w:abstractNum w:abstractNumId="12">
+  <w:abstractNum w:abstractNumId="14">
     <w:nsid w:val="1F5F325C"/>
     <w:multiLevelType w:val="hybridMultilevel"/>
     <w:tmpl w:val="D1B45DEC"/>
@@ -2101,7 +3485,7 @@
       </w:pPr>
     </w:lvl>
   </w:abstractNum>
-  <w:abstractNum w:abstractNumId="13">
+  <w:abstractNum w:abstractNumId="15">
     <w:nsid w:val="23442C3A"/>
     <w:multiLevelType w:val="hybridMultilevel"/>
     <w:tmpl w:val="EE804BC4"/>
@@ -2214,7 +3598,179 @@
       </w:rPr>
     </w:lvl>
   </w:abstractNum>
-  <w:abstractNum w:abstractNumId="14">
+  <w:abstractNum w:abstractNumId="16">
+    <w:nsid w:val="2A17714F"/>
+    <w:multiLevelType w:val="hybridMultilevel"/>
+    <w:tmpl w:val="847268DA"/>
+    <w:lvl w:ilvl="0" w:tplc="0416000F">
+      <w:start w:val="1"/>
+      <w:numFmt w:val="decimal"/>
+      <w:lvlText w:val="%1."/>
+      <w:lvlJc w:val="left"/>
+      <w:pPr>
+        <w:ind w:left="2149" w:hanging="360"/>
+      </w:pPr>
+    </w:lvl>
+    <w:lvl w:ilvl="1" w:tplc="04160019" w:tentative="1">
+      <w:start w:val="1"/>
+      <w:numFmt w:val="lowerLetter"/>
+      <w:lvlText w:val="%2."/>
+      <w:lvlJc w:val="left"/>
+      <w:pPr>
+        <w:ind w:left="2869" w:hanging="360"/>
+      </w:pPr>
+    </w:lvl>
+    <w:lvl w:ilvl="2" w:tplc="0416001B" w:tentative="1">
+      <w:start w:val="1"/>
+      <w:numFmt w:val="lowerRoman"/>
+      <w:lvlText w:val="%3."/>
+      <w:lvlJc w:val="right"/>
+      <w:pPr>
+        <w:ind w:left="3589" w:hanging="180"/>
+      </w:pPr>
+    </w:lvl>
+    <w:lvl w:ilvl="3" w:tplc="0416000F" w:tentative="1">
+      <w:start w:val="1"/>
+      <w:numFmt w:val="decimal"/>
+      <w:lvlText w:val="%4."/>
+      <w:lvlJc w:val="left"/>
+      <w:pPr>
+        <w:ind w:left="4309" w:hanging="360"/>
+      </w:pPr>
+    </w:lvl>
+    <w:lvl w:ilvl="4" w:tplc="04160019" w:tentative="1">
+      <w:start w:val="1"/>
+      <w:numFmt w:val="lowerLetter"/>
+      <w:lvlText w:val="%5."/>
+      <w:lvlJc w:val="left"/>
+      <w:pPr>
+        <w:ind w:left="5029" w:hanging="360"/>
+      </w:pPr>
+    </w:lvl>
+    <w:lvl w:ilvl="5" w:tplc="0416001B" w:tentative="1">
+      <w:start w:val="1"/>
+      <w:numFmt w:val="lowerRoman"/>
+      <w:lvlText w:val="%6."/>
+      <w:lvlJc w:val="right"/>
+      <w:pPr>
+        <w:ind w:left="5749" w:hanging="180"/>
+      </w:pPr>
+    </w:lvl>
+    <w:lvl w:ilvl="6" w:tplc="0416000F" w:tentative="1">
+      <w:start w:val="1"/>
+      <w:numFmt w:val="decimal"/>
+      <w:lvlText w:val="%7."/>
+      <w:lvlJc w:val="left"/>
+      <w:pPr>
+        <w:ind w:left="6469" w:hanging="360"/>
+      </w:pPr>
+    </w:lvl>
+    <w:lvl w:ilvl="7" w:tplc="04160019" w:tentative="1">
+      <w:start w:val="1"/>
+      <w:numFmt w:val="lowerLetter"/>
+      <w:lvlText w:val="%8."/>
+      <w:lvlJc w:val="left"/>
+      <w:pPr>
+        <w:ind w:left="7189" w:hanging="360"/>
+      </w:pPr>
+    </w:lvl>
+    <w:lvl w:ilvl="8" w:tplc="0416001B" w:tentative="1">
+      <w:start w:val="1"/>
+      <w:numFmt w:val="lowerRoman"/>
+      <w:lvlText w:val="%9."/>
+      <w:lvlJc w:val="right"/>
+      <w:pPr>
+        <w:ind w:left="7909" w:hanging="180"/>
+      </w:pPr>
+    </w:lvl>
+  </w:abstractNum>
+  <w:abstractNum w:abstractNumId="17">
+    <w:nsid w:val="2A1E6920"/>
+    <w:multiLevelType w:val="hybridMultilevel"/>
+    <w:tmpl w:val="963E3FEC"/>
+    <w:lvl w:ilvl="0" w:tplc="0416000F">
+      <w:start w:val="1"/>
+      <w:numFmt w:val="decimal"/>
+      <w:lvlText w:val="%1."/>
+      <w:lvlJc w:val="left"/>
+      <w:pPr>
+        <w:ind w:left="1429" w:hanging="360"/>
+      </w:pPr>
+    </w:lvl>
+    <w:lvl w:ilvl="1" w:tplc="04160019" w:tentative="1">
+      <w:start w:val="1"/>
+      <w:numFmt w:val="lowerLetter"/>
+      <w:lvlText w:val="%2."/>
+      <w:lvlJc w:val="left"/>
+      <w:pPr>
+        <w:ind w:left="2149" w:hanging="360"/>
+      </w:pPr>
+    </w:lvl>
+    <w:lvl w:ilvl="2" w:tplc="0416001B" w:tentative="1">
+      <w:start w:val="1"/>
+      <w:numFmt w:val="lowerRoman"/>
+      <w:lvlText w:val="%3."/>
+      <w:lvlJc w:val="right"/>
+      <w:pPr>
+        <w:ind w:left="2869" w:hanging="180"/>
+      </w:pPr>
+    </w:lvl>
+    <w:lvl w:ilvl="3" w:tplc="0416000F" w:tentative="1">
+      <w:start w:val="1"/>
+      <w:numFmt w:val="decimal"/>
+      <w:lvlText w:val="%4."/>
+      <w:lvlJc w:val="left"/>
+      <w:pPr>
+        <w:ind w:left="3589" w:hanging="360"/>
+      </w:pPr>
+    </w:lvl>
+    <w:lvl w:ilvl="4" w:tplc="04160019" w:tentative="1">
+      <w:start w:val="1"/>
+      <w:numFmt w:val="lowerLetter"/>
+      <w:lvlText w:val="%5."/>
+      <w:lvlJc w:val="left"/>
+      <w:pPr>
+        <w:ind w:left="4309" w:hanging="360"/>
+      </w:pPr>
+    </w:lvl>
+    <w:lvl w:ilvl="5" w:tplc="0416001B" w:tentative="1">
+      <w:start w:val="1"/>
+      <w:numFmt w:val="lowerRoman"/>
+      <w:lvlText w:val="%6."/>
+      <w:lvlJc w:val="right"/>
+      <w:pPr>
+        <w:ind w:left="5029" w:hanging="180"/>
+      </w:pPr>
+    </w:lvl>
+    <w:lvl w:ilvl="6" w:tplc="0416000F" w:tentative="1">
+      <w:start w:val="1"/>
+      <w:numFmt w:val="decimal"/>
+      <w:lvlText w:val="%7."/>
+      <w:lvlJc w:val="left"/>
+      <w:pPr>
+        <w:ind w:left="5749" w:hanging="360"/>
+      </w:pPr>
+    </w:lvl>
+    <w:lvl w:ilvl="7" w:tplc="04160019" w:tentative="1">
+      <w:start w:val="1"/>
+      <w:numFmt w:val="lowerLetter"/>
+      <w:lvlText w:val="%8."/>
+      <w:lvlJc w:val="left"/>
+      <w:pPr>
+        <w:ind w:left="6469" w:hanging="360"/>
+      </w:pPr>
+    </w:lvl>
+    <w:lvl w:ilvl="8" w:tplc="0416001B" w:tentative="1">
+      <w:start w:val="1"/>
+      <w:numFmt w:val="lowerRoman"/>
+      <w:lvlText w:val="%9."/>
+      <w:lvlJc w:val="right"/>
+      <w:pPr>
+        <w:ind w:left="7189" w:hanging="180"/>
+      </w:pPr>
+    </w:lvl>
+  </w:abstractNum>
+  <w:abstractNum w:abstractNumId="18">
     <w:nsid w:val="2E2625B0"/>
     <w:multiLevelType w:val="hybridMultilevel"/>
     <w:tmpl w:val="F4A648E6"/>
@@ -2327,7 +3883,7 @@
       </w:rPr>
     </w:lvl>
   </w:abstractNum>
-  <w:abstractNum w:abstractNumId="15">
+  <w:abstractNum w:abstractNumId="19">
     <w:nsid w:val="31721539"/>
     <w:multiLevelType w:val="hybridMultilevel"/>
     <w:tmpl w:val="A3F42F92"/>
@@ -2467,7 +4023,7 @@
       </w:rPr>
     </w:lvl>
   </w:abstractNum>
-  <w:abstractNum w:abstractNumId="16">
+  <w:abstractNum w:abstractNumId="20">
     <w:nsid w:val="32F17BB2"/>
     <w:multiLevelType w:val="hybridMultilevel"/>
     <w:tmpl w:val="4EAA3650"/>
@@ -2580,7 +4136,7 @@
       </w:rPr>
     </w:lvl>
   </w:abstractNum>
-  <w:abstractNum w:abstractNumId="17">
+  <w:abstractNum w:abstractNumId="21">
     <w:nsid w:val="34E26D61"/>
     <w:multiLevelType w:val="multilevel"/>
     <w:tmpl w:val="894EE875"/>
@@ -2742,7 +4298,7 @@
       </w:rPr>
     </w:lvl>
   </w:abstractNum>
-  <w:abstractNum w:abstractNumId="18">
+  <w:abstractNum w:abstractNumId="22">
     <w:nsid w:val="35D85771"/>
     <w:multiLevelType w:val="hybridMultilevel"/>
     <w:tmpl w:val="86329B56"/>
@@ -2855,7 +4411,7 @@
       </w:rPr>
     </w:lvl>
   </w:abstractNum>
-  <w:abstractNum w:abstractNumId="19">
+  <w:abstractNum w:abstractNumId="23">
     <w:nsid w:val="37C9641F"/>
     <w:multiLevelType w:val="hybridMultilevel"/>
     <w:tmpl w:val="2FC028D4"/>
@@ -2945,7 +4501,7 @@
       </w:pPr>
     </w:lvl>
   </w:abstractNum>
-  <w:abstractNum w:abstractNumId="20">
+  <w:abstractNum w:abstractNumId="24">
     <w:nsid w:val="3B4D34D6"/>
     <w:multiLevelType w:val="hybridMultilevel"/>
     <w:tmpl w:val="D108C9DC"/>
@@ -3034,7 +4590,7 @@
       </w:pPr>
     </w:lvl>
   </w:abstractNum>
-  <w:abstractNum w:abstractNumId="21">
+  <w:abstractNum w:abstractNumId="25">
     <w:nsid w:val="3D495F3E"/>
     <w:multiLevelType w:val="hybridMultilevel"/>
     <w:tmpl w:val="553EB76C"/>
@@ -3174,7 +4730,7 @@
       </w:rPr>
     </w:lvl>
   </w:abstractNum>
-  <w:abstractNum w:abstractNumId="22">
+  <w:abstractNum w:abstractNumId="26">
     <w:nsid w:val="3EC3124A"/>
     <w:multiLevelType w:val="hybridMultilevel"/>
     <w:tmpl w:val="4BC2E280"/>
@@ -3263,7 +4819,7 @@
       </w:pPr>
     </w:lvl>
   </w:abstractNum>
-  <w:abstractNum w:abstractNumId="23">
+  <w:abstractNum w:abstractNumId="27">
     <w:nsid w:val="40652FBD"/>
     <w:multiLevelType w:val="hybridMultilevel"/>
     <w:tmpl w:val="6204B83A"/>
@@ -3352,7 +4908,7 @@
       </w:pPr>
     </w:lvl>
   </w:abstractNum>
-  <w:abstractNum w:abstractNumId="24">
+  <w:abstractNum w:abstractNumId="28">
     <w:nsid w:val="41703331"/>
     <w:multiLevelType w:val="hybridMultilevel"/>
     <w:tmpl w:val="4E625CB2"/>
@@ -3441,7 +4997,125 @@
       </w:pPr>
     </w:lvl>
   </w:abstractNum>
-  <w:abstractNum w:abstractNumId="25">
+  <w:abstractNum w:abstractNumId="29">
+    <w:nsid w:val="427A0DC4"/>
+    <w:multiLevelType w:val="multilevel"/>
+    <w:tmpl w:val="D4763658"/>
+    <w:lvl w:ilvl="0">
+      <w:start w:val="1"/>
+      <w:numFmt w:val="decimal"/>
+      <w:lvlText w:val="%1."/>
+      <w:lvlJc w:val="left"/>
+      <w:pPr>
+        <w:ind w:left="1429" w:hanging="360"/>
+      </w:pPr>
+    </w:lvl>
+    <w:lvl w:ilvl="1">
+      <w:start w:val="1"/>
+      <w:numFmt w:val="decimal"/>
+      <w:isLgl/>
+      <w:lvlText w:val="%1.%2."/>
+      <w:lvlJc w:val="left"/>
+      <w:pPr>
+        <w:ind w:left="1861" w:hanging="792"/>
+      </w:pPr>
+      <w:rPr>
+        <w:rFonts w:hint="default"/>
+      </w:rPr>
+    </w:lvl>
+    <w:lvl w:ilvl="2">
+      <w:start w:val="1"/>
+      <w:numFmt w:val="decimal"/>
+      <w:isLgl/>
+      <w:lvlText w:val="%1.%2.%3."/>
+      <w:lvlJc w:val="left"/>
+      <w:pPr>
+        <w:ind w:left="1861" w:hanging="792"/>
+      </w:pPr>
+      <w:rPr>
+        <w:rFonts w:hint="default"/>
+      </w:rPr>
+    </w:lvl>
+    <w:lvl w:ilvl="3">
+      <w:start w:val="3"/>
+      <w:numFmt w:val="decimal"/>
+      <w:isLgl/>
+      <w:lvlText w:val="%1.%2.%3.%4."/>
+      <w:lvlJc w:val="left"/>
+      <w:pPr>
+        <w:ind w:left="2149" w:hanging="1080"/>
+      </w:pPr>
+      <w:rPr>
+        <w:rFonts w:hint="default"/>
+      </w:rPr>
+    </w:lvl>
+    <w:lvl w:ilvl="4">
+      <w:start w:val="1"/>
+      <w:numFmt w:val="decimal"/>
+      <w:isLgl/>
+      <w:lvlText w:val="%1.%2.%3.%4.%5."/>
+      <w:lvlJc w:val="left"/>
+      <w:pPr>
+        <w:ind w:left="2149" w:hanging="1080"/>
+      </w:pPr>
+      <w:rPr>
+        <w:rFonts w:hint="default"/>
+      </w:rPr>
+    </w:lvl>
+    <w:lvl w:ilvl="5">
+      <w:start w:val="1"/>
+      <w:numFmt w:val="decimal"/>
+      <w:isLgl/>
+      <w:lvlText w:val="%1.%2.%3.%4.%5.%6."/>
+      <w:lvlJc w:val="left"/>
+      <w:pPr>
+        <w:ind w:left="2509" w:hanging="1440"/>
+      </w:pPr>
+      <w:rPr>
+        <w:rFonts w:hint="default"/>
+      </w:rPr>
+    </w:lvl>
+    <w:lvl w:ilvl="6">
+      <w:start w:val="1"/>
+      <w:numFmt w:val="decimal"/>
+      <w:isLgl/>
+      <w:lvlText w:val="%1.%2.%3.%4.%5.%6.%7."/>
+      <w:lvlJc w:val="left"/>
+      <w:pPr>
+        <w:ind w:left="2509" w:hanging="1440"/>
+      </w:pPr>
+      <w:rPr>
+        <w:rFonts w:hint="default"/>
+      </w:rPr>
+    </w:lvl>
+    <w:lvl w:ilvl="7">
+      <w:start w:val="1"/>
+      <w:numFmt w:val="decimal"/>
+      <w:isLgl/>
+      <w:lvlText w:val="%1.%2.%3.%4.%5.%6.%7.%8."/>
+      <w:lvlJc w:val="left"/>
+      <w:pPr>
+        <w:ind w:left="2869" w:hanging="1800"/>
+      </w:pPr>
+      <w:rPr>
+        <w:rFonts w:hint="default"/>
+      </w:rPr>
+    </w:lvl>
+    <w:lvl w:ilvl="8">
+      <w:start w:val="1"/>
+      <w:numFmt w:val="decimal"/>
+      <w:isLgl/>
+      <w:lvlText w:val="%1.%2.%3.%4.%5.%6.%7.%8.%9."/>
+      <w:lvlJc w:val="left"/>
+      <w:pPr>
+        <w:ind w:left="2869" w:hanging="1800"/>
+      </w:pPr>
+      <w:rPr>
+        <w:rFonts w:hint="default"/>
+      </w:rPr>
+    </w:lvl>
+  </w:abstractNum>
+  <w:abstractNum w:abstractNumId="30">
     <w:nsid w:val="430D1C3E"/>
     <w:multiLevelType w:val="hybridMultilevel"/>
     <w:tmpl w:val="6E58A216"/>
@@ -3554,7 +5228,7 @@
       </w:rPr>
     </w:lvl>
   </w:abstractNum>
-  <w:abstractNum w:abstractNumId="26">
+  <w:abstractNum w:abstractNumId="31">
     <w:nsid w:val="48424091"/>
     <w:multiLevelType w:val="hybridMultilevel"/>
     <w:tmpl w:val="6B3C7274"/>
@@ -3667,7 +5341,7 @@
       </w:rPr>
     </w:lvl>
   </w:abstractNum>
-  <w:abstractNum w:abstractNumId="27">
+  <w:abstractNum w:abstractNumId="32">
     <w:nsid w:val="4E16602B"/>
     <w:multiLevelType w:val="hybridMultilevel"/>
     <w:tmpl w:val="A0B48270"/>
@@ -3780,7 +5454,93 @@
       </w:rPr>
     </w:lvl>
   </w:abstractNum>
-  <w:abstractNum w:abstractNumId="28">
+  <w:abstractNum w:abstractNumId="33">
+    <w:nsid w:val="4F27437D"/>
+    <w:multiLevelType w:val="hybridMultilevel"/>
+    <w:tmpl w:val="B5DEA9C2"/>
+    <w:lvl w:ilvl="0" w:tplc="98E04692">
+      <w:start w:val="1"/>
+      <w:numFmt w:val="none"/>
+      <w:lvlText w:val="1)"/>
+      <w:lvlJc w:val="left"/>
+      <w:pPr>
+        <w:ind w:left="720" w:hanging="360"/>
+      </w:pPr>
+    </w:lvl>
+    <w:lvl w:ilvl="1" w:tplc="04160019">
+      <w:start w:val="1"/>
+      <w:numFmt w:val="lowerLetter"/>
+      <w:lvlText w:val="%2."/>
+      <w:lvlJc w:val="left"/>
+      <w:pPr>
+        <w:ind w:left="1440" w:hanging="360"/>
+      </w:pPr>
+    </w:lvl>
+    <w:lvl w:ilvl="2" w:tplc="0416001B">
+      <w:start w:val="1"/>
+      <w:numFmt w:val="lowerRoman"/>
+      <w:lvlText w:val="%3."/>
+      <w:lvlJc w:val="right"/>
+      <w:pPr>
+        <w:ind w:left="2160" w:hanging="180"/>
+      </w:pPr>
+    </w:lvl>
+    <w:lvl w:ilvl="3" w:tplc="0416000F">
+      <w:start w:val="1"/>
+      <w:numFmt w:val="decimal"/>
+      <w:lvlText w:val="%4."/>
+      <w:lvlJc w:val="left"/>
+      <w:pPr>
+        <w:ind w:left="2880" w:hanging="360"/>
+      </w:pPr>
+    </w:lvl>
+    <w:lvl w:ilvl="4" w:tplc="04160019">
+      <w:start w:val="1"/>
+      <w:numFmt w:val="lowerLetter"/>
+      <w:lvlText w:val="%5."/>
+      <w:lvlJc w:val="left"/>
+      <w:pPr>
+        <w:ind w:left="3600" w:hanging="360"/>
+      </w:pPr>
+    </w:lvl>
+    <w:lvl w:ilvl="5" w:tplc="0416001B">
+      <w:start w:val="1"/>
+      <w:numFmt w:val="lowerRoman"/>
+      <w:lvlText w:val="%6."/>
+      <w:lvlJc w:val="right"/>
+      <w:pPr>
+        <w:ind w:left="4320" w:hanging="180"/>
+      </w:pPr>
+    </w:lvl>
+    <w:lvl w:ilvl="6" w:tplc="0416000F">
+      <w:start w:val="1"/>
+      <w:numFmt w:val="decimal"/>
+      <w:lvlText w:val="%7."/>
+      <w:lvlJc w:val="left"/>
+      <w:pPr>
+        <w:ind w:left="5040" w:hanging="360"/>
+      </w:pPr>
+    </w:lvl>
+    <w:lvl w:ilvl="7" w:tplc="04160019">
+      <w:start w:val="1"/>
+      <w:numFmt w:val="lowerLetter"/>
+      <w:lvlText w:val="%8."/>
+      <w:lvlJc w:val="left"/>
+      <w:pPr>
+        <w:ind w:left="5760" w:hanging="360"/>
+      </w:pPr>
+    </w:lvl>
+    <w:lvl w:ilvl="8" w:tplc="0416001B">
+      <w:start w:val="1"/>
+      <w:numFmt w:val="lowerRoman"/>
+      <w:lvlText w:val="%9."/>
+      <w:lvlJc w:val="right"/>
+      <w:pPr>
+        <w:ind w:left="6480" w:hanging="180"/>
+      </w:pPr>
+    </w:lvl>
+  </w:abstractNum>
+  <w:abstractNum w:abstractNumId="34">
     <w:nsid w:val="56594C0B"/>
     <w:multiLevelType w:val="hybridMultilevel"/>
     <w:tmpl w:val="4B008DB8"/>
@@ -3893,7 +5653,7 @@
       </w:rPr>
     </w:lvl>
   </w:abstractNum>
-  <w:abstractNum w:abstractNumId="29">
+  <w:abstractNum w:abstractNumId="35">
     <w:nsid w:val="57481FC0"/>
     <w:multiLevelType w:val="hybridMultilevel"/>
     <w:tmpl w:val="73E6BDDA"/>
@@ -4006,7 +5766,179 @@
       </w:rPr>
     </w:lvl>
   </w:abstractNum>
-  <w:abstractNum w:abstractNumId="30">
+  <w:abstractNum w:abstractNumId="36">
+    <w:nsid w:val="590B402D"/>
+    <w:multiLevelType w:val="hybridMultilevel"/>
+    <w:tmpl w:val="5CA0E422"/>
+    <w:lvl w:ilvl="0" w:tplc="06426C2A">
+      <w:start w:val="1"/>
+      <w:numFmt w:val="none"/>
+      <w:lvlText w:val="2)"/>
+      <w:lvlJc w:val="left"/>
+      <w:pPr>
+        <w:ind w:left="720" w:hanging="360"/>
+      </w:pPr>
+    </w:lvl>
+    <w:lvl w:ilvl="1" w:tplc="04160019">
+      <w:start w:val="1"/>
+      <w:numFmt w:val="lowerLetter"/>
+      <w:lvlText w:val="%2."/>
+      <w:lvlJc w:val="left"/>
+      <w:pPr>
+        <w:ind w:left="1440" w:hanging="360"/>
+      </w:pPr>
+    </w:lvl>
+    <w:lvl w:ilvl="2" w:tplc="0416001B">
+      <w:start w:val="1"/>
+      <w:numFmt w:val="lowerRoman"/>
+      <w:lvlText w:val="%3."/>
+      <w:lvlJc w:val="right"/>
+      <w:pPr>
+        <w:ind w:left="2160" w:hanging="180"/>
+      </w:pPr>
+    </w:lvl>
+    <w:lvl w:ilvl="3" w:tplc="0416000F">
+      <w:start w:val="1"/>
+      <w:numFmt w:val="decimal"/>
+      <w:lvlText w:val="%4."/>
+      <w:lvlJc w:val="left"/>
+      <w:pPr>
+        <w:ind w:left="2880" w:hanging="360"/>
+      </w:pPr>
+    </w:lvl>
+    <w:lvl w:ilvl="4" w:tplc="04160019">
+      <w:start w:val="1"/>
+      <w:numFmt w:val="lowerLetter"/>
+      <w:lvlText w:val="%5."/>
+      <w:lvlJc w:val="left"/>
+      <w:pPr>
+        <w:ind w:left="3600" w:hanging="360"/>
+      </w:pPr>
+    </w:lvl>
+    <w:lvl w:ilvl="5" w:tplc="0416001B">
+      <w:start w:val="1"/>
+      <w:numFmt w:val="lowerRoman"/>
+      <w:lvlText w:val="%6."/>
+      <w:lvlJc w:val="right"/>
+      <w:pPr>
+        <w:ind w:left="4320" w:hanging="180"/>
+      </w:pPr>
+    </w:lvl>
+    <w:lvl w:ilvl="6" w:tplc="0416000F">
+      <w:start w:val="1"/>
+      <w:numFmt w:val="decimal"/>
+      <w:lvlText w:val="%7."/>
+      <w:lvlJc w:val="left"/>
+      <w:pPr>
+        <w:ind w:left="5040" w:hanging="360"/>
+      </w:pPr>
+    </w:lvl>
+    <w:lvl w:ilvl="7" w:tplc="04160019">
+      <w:start w:val="1"/>
+      <w:numFmt w:val="lowerLetter"/>
+      <w:lvlText w:val="%8."/>
+      <w:lvlJc w:val="left"/>
+      <w:pPr>
+        <w:ind w:left="5760" w:hanging="360"/>
+      </w:pPr>
+    </w:lvl>
+    <w:lvl w:ilvl="8" w:tplc="0416001B">
+      <w:start w:val="1"/>
+      <w:numFmt w:val="lowerRoman"/>
+      <w:lvlText w:val="%9."/>
+      <w:lvlJc w:val="right"/>
+      <w:pPr>
+        <w:ind w:left="6480" w:hanging="180"/>
+      </w:pPr>
+    </w:lvl>
+  </w:abstractNum>
+  <w:abstractNum w:abstractNumId="37">
+    <w:nsid w:val="5B9F28A3"/>
+    <w:multiLevelType w:val="hybridMultilevel"/>
+    <w:tmpl w:val="68085AA4"/>
+    <w:lvl w:ilvl="0" w:tplc="0416000F">
+      <w:start w:val="1"/>
+      <w:numFmt w:val="decimal"/>
+      <w:lvlText w:val="%1."/>
+      <w:lvlJc w:val="left"/>
+      <w:pPr>
+        <w:ind w:left="720" w:hanging="360"/>
+      </w:pPr>
+    </w:lvl>
+    <w:lvl w:ilvl="1" w:tplc="04160019">
+      <w:start w:val="1"/>
+      <w:numFmt w:val="lowerLetter"/>
+      <w:lvlText w:val="%2."/>
+      <w:lvlJc w:val="left"/>
+      <w:pPr>
+        <w:ind w:left="1440" w:hanging="360"/>
+      </w:pPr>
+    </w:lvl>
+    <w:lvl w:ilvl="2" w:tplc="0416001B">
+      <w:start w:val="1"/>
+      <w:numFmt w:val="lowerRoman"/>
+      <w:lvlText w:val="%3."/>
+      <w:lvlJc w:val="right"/>
+      <w:pPr>
+        <w:ind w:left="2160" w:hanging="180"/>
+      </w:pPr>
+    </w:lvl>
+    <w:lvl w:ilvl="3" w:tplc="0416000F">
+      <w:start w:val="1"/>
+      <w:numFmt w:val="decimal"/>
+      <w:lvlText w:val="%4."/>
+      <w:lvlJc w:val="left"/>
+      <w:pPr>
+        <w:ind w:left="2880" w:hanging="360"/>
+      </w:pPr>
+    </w:lvl>
+    <w:lvl w:ilvl="4" w:tplc="04160019">
+      <w:start w:val="1"/>
+      <w:numFmt w:val="lowerLetter"/>
+      <w:lvlText w:val="%5."/>
+      <w:lvlJc w:val="left"/>
+      <w:pPr>
+        <w:ind w:left="3600" w:hanging="360"/>
+      </w:pPr>
+    </w:lvl>
+    <w:lvl w:ilvl="5" w:tplc="0416001B">
+      <w:start w:val="1"/>
+      <w:numFmt w:val="lowerRoman"/>
+      <w:lvlText w:val="%6."/>
+      <w:lvlJc w:val="right"/>
+      <w:pPr>
+        <w:ind w:left="4320" w:hanging="180"/>
+      </w:pPr>
+    </w:lvl>
+    <w:lvl w:ilvl="6" w:tplc="0416000F">
+      <w:start w:val="1"/>
+      <w:numFmt w:val="decimal"/>
+      <w:lvlText w:val="%7."/>
+      <w:lvlJc w:val="left"/>
+      <w:pPr>
+        <w:ind w:left="5040" w:hanging="360"/>
+      </w:pPr>
+    </w:lvl>
+    <w:lvl w:ilvl="7" w:tplc="04160019">
+      <w:start w:val="1"/>
+      <w:numFmt w:val="lowerLetter"/>
+      <w:lvlText w:val="%8."/>
+      <w:lvlJc w:val="left"/>
+      <w:pPr>
+        <w:ind w:left="5760" w:hanging="360"/>
+      </w:pPr>
+    </w:lvl>
+    <w:lvl w:ilvl="8" w:tplc="0416001B">
+      <w:start w:val="1"/>
+      <w:numFmt w:val="lowerRoman"/>
+      <w:lvlText w:val="%9."/>
+      <w:lvlJc w:val="right"/>
+      <w:pPr>
+        <w:ind w:left="6480" w:hanging="180"/>
+      </w:pPr>
+    </w:lvl>
+  </w:abstractNum>
+  <w:abstractNum w:abstractNumId="38">
     <w:nsid w:val="5D1962B6"/>
     <w:multiLevelType w:val="hybridMultilevel"/>
     <w:tmpl w:val="797C1F1C"/>
@@ -4119,7 +6051,7 @@
       </w:rPr>
     </w:lvl>
   </w:abstractNum>
-  <w:abstractNum w:abstractNumId="31">
+  <w:abstractNum w:abstractNumId="39">
     <w:nsid w:val="609575F5"/>
     <w:multiLevelType w:val="hybridMultilevel"/>
     <w:tmpl w:val="F7FAD670"/>
@@ -4232,7 +6164,93 @@
       </w:rPr>
     </w:lvl>
   </w:abstractNum>
-  <w:abstractNum w:abstractNumId="32">
+  <w:abstractNum w:abstractNumId="40">
+    <w:nsid w:val="61054DF5"/>
+    <w:multiLevelType w:val="hybridMultilevel"/>
+    <w:tmpl w:val="DD8CF86E"/>
+    <w:lvl w:ilvl="0" w:tplc="0416000F">
+      <w:start w:val="1"/>
+      <w:numFmt w:val="decimal"/>
+      <w:lvlText w:val="%1."/>
+      <w:lvlJc w:val="left"/>
+      <w:pPr>
+        <w:ind w:left="720" w:hanging="360"/>
+      </w:pPr>
+    </w:lvl>
+    <w:lvl w:ilvl="1" w:tplc="04160019">
+      <w:start w:val="1"/>
+      <w:numFmt w:val="lowerLetter"/>
+      <w:lvlText w:val="%2."/>
+      <w:lvlJc w:val="left"/>
+      <w:pPr>
+        <w:ind w:left="1440" w:hanging="360"/>
+      </w:pPr>
+    </w:lvl>
+    <w:lvl w:ilvl="2" w:tplc="0416001B">
+      <w:start w:val="1"/>
+      <w:numFmt w:val="lowerRoman"/>
+      <w:lvlText w:val="%3."/>
+      <w:lvlJc w:val="right"/>
+      <w:pPr>
+        <w:ind w:left="2160" w:hanging="180"/>
+      </w:pPr>
+    </w:lvl>
+    <w:lvl w:ilvl="3" w:tplc="0416000F">
+      <w:start w:val="1"/>
+      <w:numFmt w:val="decimal"/>
+      <w:lvlText w:val="%4."/>
+      <w:lvlJc w:val="left"/>
+      <w:pPr>
+        <w:ind w:left="2880" w:hanging="360"/>
+      </w:pPr>
+    </w:lvl>
+    <w:lvl w:ilvl="4" w:tplc="04160019">
+      <w:start w:val="1"/>
+      <w:numFmt w:val="lowerLetter"/>
+      <w:lvlText w:val="%5."/>
+      <w:lvlJc w:val="left"/>
+      <w:pPr>
+        <w:ind w:left="3600" w:hanging="360"/>
+      </w:pPr>
+    </w:lvl>
+    <w:lvl w:ilvl="5" w:tplc="0416001B">
+      <w:start w:val="1"/>
+      <w:numFmt w:val="lowerRoman"/>
+      <w:lvlText w:val="%6."/>
+      <w:lvlJc w:val="right"/>
+      <w:pPr>
+        <w:ind w:left="4320" w:hanging="180"/>
+      </w:pPr>
+    </w:lvl>
+    <w:lvl w:ilvl="6" w:tplc="0416000F">
+      <w:start w:val="1"/>
+      <w:numFmt w:val="decimal"/>
+      <w:lvlText w:val="%7."/>
+      <w:lvlJc w:val="left"/>
+      <w:pPr>
+        <w:ind w:left="5040" w:hanging="360"/>
+      </w:pPr>
+    </w:lvl>
+    <w:lvl w:ilvl="7" w:tplc="04160019">
+      <w:start w:val="1"/>
+      <w:numFmt w:val="lowerLetter"/>
+      <w:lvlText w:val="%8."/>
+      <w:lvlJc w:val="left"/>
+      <w:pPr>
+        <w:ind w:left="5760" w:hanging="360"/>
+      </w:pPr>
+    </w:lvl>
+    <w:lvl w:ilvl="8" w:tplc="0416001B">
+      <w:start w:val="1"/>
+      <w:numFmt w:val="lowerRoman"/>
+      <w:lvlText w:val="%9."/>
+      <w:lvlJc w:val="right"/>
+      <w:pPr>
+        <w:ind w:left="6480" w:hanging="180"/>
+      </w:pPr>
+    </w:lvl>
+  </w:abstractNum>
+  <w:abstractNum w:abstractNumId="41">
     <w:nsid w:val="64AE24EC"/>
     <w:multiLevelType w:val="hybridMultilevel"/>
     <w:tmpl w:val="688AF57C"/>
@@ -4345,7 +6363,93 @@
       </w:rPr>
     </w:lvl>
   </w:abstractNum>
-  <w:abstractNum w:abstractNumId="33">
+  <w:abstractNum w:abstractNumId="42">
+    <w:nsid w:val="666B6C2D"/>
+    <w:multiLevelType w:val="hybridMultilevel"/>
+    <w:tmpl w:val="79ECC754"/>
+    <w:lvl w:ilvl="0" w:tplc="0416000F">
+      <w:start w:val="1"/>
+      <w:numFmt w:val="decimal"/>
+      <w:lvlText w:val="%1."/>
+      <w:lvlJc w:val="left"/>
+      <w:pPr>
+        <w:ind w:left="2149" w:hanging="360"/>
+      </w:pPr>
+    </w:lvl>
+    <w:lvl w:ilvl="1" w:tplc="04160019" w:tentative="1">
+      <w:start w:val="1"/>
+      <w:numFmt w:val="lowerLetter"/>
+      <w:lvlText w:val="%2."/>
+      <w:lvlJc w:val="left"/>
+      <w:pPr>
+        <w:ind w:left="2869" w:hanging="360"/>
+      </w:pPr>
+    </w:lvl>
+    <w:lvl w:ilvl="2" w:tplc="0416001B" w:tentative="1">
+      <w:start w:val="1"/>
+      <w:numFmt w:val="lowerRoman"/>
+      <w:lvlText w:val="%3."/>
+      <w:lvlJc w:val="right"/>
+      <w:pPr>
+        <w:ind w:left="3589" w:hanging="180"/>
+      </w:pPr>
+    </w:lvl>
+    <w:lvl w:ilvl="3" w:tplc="0416000F" w:tentative="1">
+      <w:start w:val="1"/>
+      <w:numFmt w:val="decimal"/>
+      <w:lvlText w:val="%4."/>
+      <w:lvlJc w:val="left"/>
+      <w:pPr>
+        <w:ind w:left="4309" w:hanging="360"/>
+      </w:pPr>
+    </w:lvl>
+    <w:lvl w:ilvl="4" w:tplc="04160019" w:tentative="1">
+      <w:start w:val="1"/>
+      <w:numFmt w:val="lowerLetter"/>
+      <w:lvlText w:val="%5."/>
+      <w:lvlJc w:val="left"/>
+      <w:pPr>
+        <w:ind w:left="5029" w:hanging="360"/>
+      </w:pPr>
+    </w:lvl>
+    <w:lvl w:ilvl="5" w:tplc="0416001B" w:tentative="1">
+      <w:start w:val="1"/>
+      <w:numFmt w:val="lowerRoman"/>
+      <w:lvlText w:val="%6."/>
+      <w:lvlJc w:val="right"/>
+      <w:pPr>
+        <w:ind w:left="5749" w:hanging="180"/>
+      </w:pPr>
+    </w:lvl>
+    <w:lvl w:ilvl="6" w:tplc="0416000F" w:tentative="1">
+      <w:start w:val="1"/>
+      <w:numFmt w:val="decimal"/>
+      <w:lvlText w:val="%7."/>
+      <w:lvlJc w:val="left"/>
+      <w:pPr>
+        <w:ind w:left="6469" w:hanging="360"/>
+      </w:pPr>
+    </w:lvl>
+    <w:lvl w:ilvl="7" w:tplc="04160019" w:tentative="1">
+      <w:start w:val="1"/>
+      <w:numFmt w:val="lowerLetter"/>
+      <w:lvlText w:val="%8."/>
+      <w:lvlJc w:val="left"/>
+      <w:pPr>
+        <w:ind w:left="7189" w:hanging="360"/>
+      </w:pPr>
+    </w:lvl>
+    <w:lvl w:ilvl="8" w:tplc="0416001B" w:tentative="1">
+      <w:start w:val="1"/>
+      <w:numFmt w:val="lowerRoman"/>
+      <w:lvlText w:val="%9."/>
+      <w:lvlJc w:val="right"/>
+      <w:pPr>
+        <w:ind w:left="7909" w:hanging="180"/>
+      </w:pPr>
+    </w:lvl>
+  </w:abstractNum>
+  <w:abstractNum w:abstractNumId="43">
     <w:nsid w:val="67643551"/>
     <w:multiLevelType w:val="multilevel"/>
     <w:tmpl w:val="388EFCA6"/>
@@ -4458,7 +6562,7 @@
       </w:rPr>
     </w:lvl>
   </w:abstractNum>
-  <w:abstractNum w:abstractNumId="34">
+  <w:abstractNum w:abstractNumId="44">
     <w:nsid w:val="6CE857FD"/>
     <w:multiLevelType w:val="hybridMultilevel"/>
     <w:tmpl w:val="DFB6CD36"/>
@@ -4547,7 +6651,7 @@
       </w:pPr>
     </w:lvl>
   </w:abstractNum>
-  <w:abstractNum w:abstractNumId="35">
+  <w:abstractNum w:abstractNumId="45">
     <w:nsid w:val="71367E56"/>
     <w:multiLevelType w:val="hybridMultilevel"/>
     <w:tmpl w:val="ADAE5F60"/>
@@ -4636,7 +6740,7 @@
       </w:pPr>
     </w:lvl>
   </w:abstractNum>
-  <w:abstractNum w:abstractNumId="36">
+  <w:abstractNum w:abstractNumId="46">
     <w:nsid w:val="761D10BF"/>
     <w:multiLevelType w:val="hybridMultilevel"/>
     <w:tmpl w:val="259E70BE"/>
@@ -4749,7 +6853,7 @@
       </w:rPr>
     </w:lvl>
   </w:abstractNum>
-  <w:abstractNum w:abstractNumId="37">
+  <w:abstractNum w:abstractNumId="47">
     <w:nsid w:val="7AF85B75"/>
     <w:multiLevelType w:val="hybridMultilevel"/>
     <w:tmpl w:val="A126A2C4"/>
@@ -4841,7 +6945,7 @@
       </w:pPr>
     </w:lvl>
   </w:abstractNum>
-  <w:abstractNum w:abstractNumId="38">
+  <w:abstractNum w:abstractNumId="48">
     <w:nsid w:val="7F193E81"/>
     <w:multiLevelType w:val="hybridMultilevel"/>
     <w:tmpl w:val="412807E0"/>
@@ -4955,67 +7059,67 @@
     </w:lvl>
   </w:abstractNum>
   <w:num w:numId="1">
-    <w:abstractNumId w:val="33"/>
+    <w:abstractNumId w:val="43"/>
   </w:num>
   <w:num w:numId="2">
-    <w:abstractNumId w:val="32"/>
+    <w:abstractNumId w:val="41"/>
   </w:num>
   <w:num w:numId="3">
+    <w:abstractNumId w:val="27"/>
+  </w:num>
+  <w:num w:numId="4">
+    <w:abstractNumId w:val="44"/>
+  </w:num>
+  <w:num w:numId="5">
+    <w:abstractNumId w:val="13"/>
+  </w:num>
+  <w:num w:numId="6">
+    <w:abstractNumId w:val="31"/>
+  </w:num>
+  <w:num w:numId="7">
+    <w:abstractNumId w:val="28"/>
+  </w:num>
+  <w:num w:numId="8">
+    <w:abstractNumId w:val="47"/>
+  </w:num>
+  <w:num w:numId="9">
+    <w:abstractNumId w:val="34"/>
+  </w:num>
+  <w:num w:numId="10">
+    <w:abstractNumId w:val="7"/>
+  </w:num>
+  <w:num w:numId="11">
+    <w:abstractNumId w:val="9"/>
+  </w:num>
+  <w:num w:numId="12">
     <w:abstractNumId w:val="23"/>
   </w:num>
-  <w:num w:numId="4">
-    <w:abstractNumId w:val="34"/>
+  <w:num w:numId="13">
+    <w:abstractNumId w:val="19"/>
   </w:num>
-  <w:num w:numId="5">
-    <w:abstractNumId w:val="11"/>
+  <w:num w:numId="14">
+    <w:abstractNumId w:val="25"/>
   </w:num>
-  <w:num w:numId="6">
-    <w:abstractNumId w:val="26"/>
+  <w:num w:numId="15">
+    <w:abstractNumId w:val="8"/>
   </w:num>
-  <w:num w:numId="7">
+  <w:num w:numId="16">
     <w:abstractNumId w:val="24"/>
   </w:num>
-  <w:num w:numId="8">
-    <w:abstractNumId w:val="37"/>
-  </w:num>
-  <w:num w:numId="9">
-    <w:abstractNumId w:val="28"/>
-  </w:num>
-  <w:num w:numId="10">
-    <w:abstractNumId w:val="6"/>
-  </w:num>
-  <w:num w:numId="11">
-    <w:abstractNumId w:val="8"/>
-  </w:num>
-  <w:num w:numId="12">
-    <w:abstractNumId w:val="19"/>
-  </w:num>
-  <w:num w:numId="13">
-    <w:abstractNumId w:val="15"/>
-  </w:num>
-  <w:num w:numId="14">
-    <w:abstractNumId w:val="21"/>
-  </w:num>
-  <w:num w:numId="15">
-    <w:abstractNumId w:val="7"/>
-  </w:num>
-  <w:num w:numId="16">
-    <w:abstractNumId w:val="20"/>
-  </w:num>
   <w:num w:numId="17">
-    <w:abstractNumId w:val="9"/>
+    <w:abstractNumId w:val="10"/>
   </w:num>
   <w:num w:numId="18">
-    <w:abstractNumId w:val="10"/>
+    <w:abstractNumId w:val="12"/>
   </w:num>
   <w:num w:numId="19">
+    <w:abstractNumId w:val="38"/>
+  </w:num>
+  <w:num w:numId="20">
     <w:abstractNumId w:val="30"/>
   </w:num>
-  <w:num w:numId="20">
-    <w:abstractNumId w:val="25"/>
-  </w:num>
   <w:num w:numId="21">
-    <w:abstractNumId w:val="12"/>
+    <w:abstractNumId w:val="14"/>
   </w:num>
   <w:num w:numId="22">
     <w:abstractNumId w:val="0"/>
@@ -5024,13 +7128,13 @@
     <w:abstractNumId w:val="1"/>
   </w:num>
   <w:num w:numId="24">
-    <w:abstractNumId w:val="27"/>
+    <w:abstractNumId w:val="32"/>
   </w:num>
   <w:num w:numId="25">
-    <w:abstractNumId w:val="18"/>
+    <w:abstractNumId w:val="22"/>
   </w:num>
   <w:num w:numId="26">
-    <w:abstractNumId w:val="31"/>
+    <w:abstractNumId w:val="39"/>
   </w:num>
   <w:num w:numId="27">
     <w:abstractNumId w:val="2"/>
@@ -5039,37 +7143,175 @@
     <w:abstractNumId w:val="3"/>
   </w:num>
   <w:num w:numId="29">
-    <w:abstractNumId w:val="29"/>
+    <w:abstractNumId w:val="35"/>
   </w:num>
   <w:num w:numId="30">
-    <w:abstractNumId w:val="17"/>
+    <w:abstractNumId w:val="21"/>
   </w:num>
   <w:num w:numId="31">
     <w:abstractNumId w:val="5"/>
   </w:num>
   <w:num w:numId="32">
-    <w:abstractNumId w:val="13"/>
+    <w:abstractNumId w:val="15"/>
   </w:num>
   <w:num w:numId="33">
-    <w:abstractNumId w:val="14"/>
+    <w:abstractNumId w:val="18"/>
   </w:num>
   <w:num w:numId="34">
-    <w:abstractNumId w:val="16"/>
+    <w:abstractNumId w:val="20"/>
   </w:num>
   <w:num w:numId="35">
     <w:abstractNumId w:val="4"/>
   </w:num>
   <w:num w:numId="36">
-    <w:abstractNumId w:val="22"/>
+    <w:abstractNumId w:val="26"/>
   </w:num>
   <w:num w:numId="37">
-    <w:abstractNumId w:val="35"/>
+    <w:abstractNumId w:val="45"/>
   </w:num>
   <w:num w:numId="38">
-    <w:abstractNumId w:val="38"/>
+    <w:abstractNumId w:val="48"/>
   </w:num>
   <w:num w:numId="39">
+    <w:abstractNumId w:val="46"/>
+  </w:num>
+  <w:num w:numId="40">
+    <w:abstractNumId w:val="37"/>
+    <w:lvlOverride w:ilvl="0">
+      <w:startOverride w:val="1"/>
+    </w:lvlOverride>
+    <w:lvlOverride w:ilvl="1">
+      <w:startOverride w:val="1"/>
+    </w:lvlOverride>
+    <w:lvlOverride w:ilvl="2">
+      <w:startOverride w:val="1"/>
+    </w:lvlOverride>
+    <w:lvlOverride w:ilvl="3">
+      <w:startOverride w:val="1"/>
+    </w:lvlOverride>
+    <w:lvlOverride w:ilvl="4">
+      <w:startOverride w:val="1"/>
+    </w:lvlOverride>
+    <w:lvlOverride w:ilvl="5">
+      <w:startOverride w:val="1"/>
+    </w:lvlOverride>
+    <w:lvlOverride w:ilvl="6">
+      <w:startOverride w:val="1"/>
+    </w:lvlOverride>
+    <w:lvlOverride w:ilvl="7">
+      <w:startOverride w:val="1"/>
+    </w:lvlOverride>
+    <w:lvlOverride w:ilvl="8">
+      <w:startOverride w:val="1"/>
+    </w:lvlOverride>
+  </w:num>
+  <w:num w:numId="41">
+    <w:abstractNumId w:val="40"/>
+    <w:lvlOverride w:ilvl="0">
+      <w:startOverride w:val="1"/>
+    </w:lvlOverride>
+    <w:lvlOverride w:ilvl="1">
+      <w:startOverride w:val="1"/>
+    </w:lvlOverride>
+    <w:lvlOverride w:ilvl="2">
+      <w:startOverride w:val="1"/>
+    </w:lvlOverride>
+    <w:lvlOverride w:ilvl="3">
+      <w:startOverride w:val="1"/>
+    </w:lvlOverride>
+    <w:lvlOverride w:ilvl="4">
+      <w:startOverride w:val="1"/>
+    </w:lvlOverride>
+    <w:lvlOverride w:ilvl="5">
+      <w:startOverride w:val="1"/>
+    </w:lvlOverride>
+    <w:lvlOverride w:ilvl="6">
+      <w:startOverride w:val="1"/>
+    </w:lvlOverride>
+    <w:lvlOverride w:ilvl="7">
+      <w:startOverride w:val="1"/>
+    </w:lvlOverride>
+    <w:lvlOverride w:ilvl="8">
+      <w:startOverride w:val="1"/>
+    </w:lvlOverride>
+  </w:num>
+  <w:num w:numId="42">
+    <w:abstractNumId w:val="33"/>
+    <w:lvlOverride w:ilvl="0">
+      <w:startOverride w:val="1"/>
+    </w:lvlOverride>
+    <w:lvlOverride w:ilvl="1">
+      <w:startOverride w:val="1"/>
+    </w:lvlOverride>
+    <w:lvlOverride w:ilvl="2">
+      <w:startOverride w:val="1"/>
+    </w:lvlOverride>
+    <w:lvlOverride w:ilvl="3">
+      <w:startOverride w:val="1"/>
+    </w:lvlOverride>
+    <w:lvlOverride w:ilvl="4">
+      <w:startOverride w:val="1"/>
+    </w:lvlOverride>
+    <w:lvlOverride w:ilvl="5">
+      <w:startOverride w:val="1"/>
+    </w:lvlOverride>
+    <w:lvlOverride w:ilvl="6">
+      <w:startOverride w:val="1"/>
+    </w:lvlOverride>
+    <w:lvlOverride w:ilvl="7">
+      <w:startOverride w:val="1"/>
+    </w:lvlOverride>
+    <w:lvlOverride w:ilvl="8">
+      <w:startOverride w:val="1"/>
+    </w:lvlOverride>
+  </w:num>
+  <w:num w:numId="43">
     <w:abstractNumId w:val="36"/>
+    <w:lvlOverride w:ilvl="0">
+      <w:startOverride w:val="1"/>
+    </w:lvlOverride>
+    <w:lvlOverride w:ilvl="1">
+      <w:startOverride w:val="1"/>
+    </w:lvlOverride>
+    <w:lvlOverride w:ilvl="2">
+      <w:startOverride w:val="1"/>
+    </w:lvlOverride>
+    <w:lvlOverride w:ilvl="3">
+      <w:startOverride w:val="1"/>
+    </w:lvlOverride>
+    <w:lvlOverride w:ilvl="4">
+      <w:startOverride w:val="1"/>
+    </w:lvlOverride>
+    <w:lvlOverride w:ilvl="5">
+      <w:startOverride w:val="1"/>
+    </w:lvlOverride>
+    <w:lvlOverride w:ilvl="6">
+      <w:startOverride w:val="1"/>
+    </w:lvlOverride>
+    <w:lvlOverride w:ilvl="7">
+      <w:startOverride w:val="1"/>
+    </w:lvlOverride>
+    <w:lvlOverride w:ilvl="8">
+      <w:startOverride w:val="1"/>
+    </w:lvlOverride>
+  </w:num>
+  <w:num w:numId="44">
+    <w:abstractNumId w:val="16"/>
+  </w:num>
+  <w:num w:numId="45">
+    <w:abstractNumId w:val="6"/>
+  </w:num>
+  <w:num w:numId="46">
+    <w:abstractNumId w:val="17"/>
+  </w:num>
+  <w:num w:numId="47">
+    <w:abstractNumId w:val="42"/>
+  </w:num>
+  <w:num w:numId="48">
+    <w:abstractNumId w:val="29"/>
+  </w:num>
+  <w:num w:numId="49">
+    <w:abstractNumId w:val="11"/>
   </w:num>
 </w:numbering>
 </file>
@@ -6532,7 +8774,7 @@
 </file>
 
 <file path=customXml/itemProps1.xml><?xml version="1.0" encoding="utf-8"?>
-<ds:datastoreItem xmlns:ds="http://schemas.openxmlformats.org/officeDocument/2006/customXml" ds:itemID="{8FCA19E5-4648-4EEF-B303-6832969A67DB}">
+<ds:datastoreItem xmlns:ds="http://schemas.openxmlformats.org/officeDocument/2006/customXml" ds:itemID="{6631E8B8-F721-4006-8D91-2D6F673E45FB}">
   <ds:schemaRefs>
     <ds:schemaRef ds:uri="http://schemas.openxmlformats.org/officeDocument/2006/bibliography"/>
   </ds:schemaRefs>

</xml_diff>